<commit_message>
Update Robin Zeng Resume 2021.docx
</commit_message>
<xml_diff>
--- a/exampleSite/static/Robin Zeng Resume 2021.docx
+++ b/exampleSite/static/Robin Zeng Resume 2021.docx
@@ -1,6 +1,6 @@
 
 <file path=word/document.xml><?xml version="1.0" encoding="utf-8"?>
-<w:document xmlns:wpc="http://schemas.microsoft.com/office/word/2010/wordprocessingCanvas" xmlns:cx="http://schemas.microsoft.com/office/drawing/2014/chartex" xmlns:cx1="http://schemas.microsoft.com/office/drawing/2015/9/8/chartex" xmlns:cx2="http://schemas.microsoft.com/office/drawing/2015/10/21/chartex" xmlns:cx3="http://schemas.microsoft.com/office/drawing/2016/5/9/chartex" xmlns:cx4="http://schemas.microsoft.com/office/drawing/2016/5/10/chartex" xmlns:cx5="http://schemas.microsoft.com/office/drawing/2016/5/11/chartex" xmlns:cx6="http://schemas.microsoft.com/office/drawing/2016/5/12/chartex" xmlns:cx7="http://schemas.microsoft.com/office/drawing/2016/5/13/chartex" xmlns:cx8="http://schemas.microsoft.com/office/drawing/2016/5/14/chartex" xmlns:mc="http://schemas.openxmlformats.org/markup-compatibility/2006" xmlns:aink="http://schemas.microsoft.com/office/drawing/2016/ink" xmlns:am3d="http://schemas.microsoft.com/office/drawing/2017/model3d" xmlns:o="urn:schemas-microsoft-com:office:office" xmlns:r="http://schemas.openxmlformats.org/officeDocument/2006/relationships" xmlns:m="http://schemas.openxmlformats.org/officeDocument/2006/math" xmlns:v="urn:schemas-microsoft-com:vml" xmlns:wp14="http://schemas.microsoft.com/office/word/2010/wordprocessingDrawing" xmlns:wp="http://schemas.openxmlformats.org/drawingml/2006/wordprocessingDrawing" xmlns:w10="urn:schemas-microsoft-com:office:word" xmlns:w="http://schemas.openxmlformats.org/wordprocessingml/2006/main" xmlns:w14="http://schemas.microsoft.com/office/word/2010/wordml" xmlns:w15="http://schemas.microsoft.com/office/word/2012/wordml" xmlns:w16cex="http://schemas.microsoft.com/office/word/2018/wordml/cex" xmlns:w16cid="http://schemas.microsoft.com/office/word/2016/wordml/cid" xmlns:w16="http://schemas.microsoft.com/office/word/2018/wordml" xmlns:w16se="http://schemas.microsoft.com/office/word/2015/wordml/symex" xmlns:wpg="http://schemas.microsoft.com/office/word/2010/wordprocessingGroup" xmlns:wpi="http://schemas.microsoft.com/office/word/2010/wordprocessingInk" xmlns:wne="http://schemas.microsoft.com/office/word/2006/wordml" xmlns:wps="http://schemas.microsoft.com/office/word/2010/wordprocessingShape" mc:Ignorable="w14 w15 w16se w16cid w16 w16cex wp14">
+<w:document xmlns:wpc="http://schemas.microsoft.com/office/word/2010/wordprocessingCanvas" xmlns:cx="http://schemas.microsoft.com/office/drawing/2014/chartex" xmlns:cx1="http://schemas.microsoft.com/office/drawing/2015/9/8/chartex" xmlns:cx2="http://schemas.microsoft.com/office/drawing/2015/10/21/chartex" xmlns:cx3="http://schemas.microsoft.com/office/drawing/2016/5/9/chartex" xmlns:cx4="http://schemas.microsoft.com/office/drawing/2016/5/10/chartex" xmlns:cx5="http://schemas.microsoft.com/office/drawing/2016/5/11/chartex" xmlns:cx6="http://schemas.microsoft.com/office/drawing/2016/5/12/chartex" xmlns:cx7="http://schemas.microsoft.com/office/drawing/2016/5/13/chartex" xmlns:cx8="http://schemas.microsoft.com/office/drawing/2016/5/14/chartex" xmlns:mc="http://schemas.openxmlformats.org/markup-compatibility/2006" xmlns:aink="http://schemas.microsoft.com/office/drawing/2016/ink" xmlns:am3d="http://schemas.microsoft.com/office/drawing/2017/model3d" xmlns:o="urn:schemas-microsoft-com:office:office" xmlns:r="http://schemas.openxmlformats.org/officeDocument/2006/relationships" xmlns:m="http://schemas.openxmlformats.org/officeDocument/2006/math" xmlns:v="urn:schemas-microsoft-com:vml" xmlns:wp14="http://schemas.microsoft.com/office/word/2010/wordprocessingDrawing" xmlns:wp="http://schemas.openxmlformats.org/drawingml/2006/wordprocessingDrawing" xmlns:w10="urn:schemas-microsoft-com:office:word" xmlns:w="http://schemas.openxmlformats.org/wordprocessingml/2006/main" xmlns:w14="http://schemas.microsoft.com/office/word/2010/wordml" xmlns:w15="http://schemas.microsoft.com/office/word/2012/wordml" xmlns:w16cex="http://schemas.microsoft.com/office/word/2018/wordml/cex" xmlns:w16cid="http://schemas.microsoft.com/office/word/2016/wordml/cid" xmlns:w16="http://schemas.microsoft.com/office/word/2018/wordml" xmlns:w16sdtdh="http://schemas.microsoft.com/office/word/2020/wordml/sdtdatahash" xmlns:w16se="http://schemas.microsoft.com/office/word/2015/wordml/symex" xmlns:wpg="http://schemas.microsoft.com/office/word/2010/wordprocessingGroup" xmlns:wpi="http://schemas.microsoft.com/office/word/2010/wordprocessingInk" xmlns:wne="http://schemas.microsoft.com/office/word/2006/wordml" xmlns:wps="http://schemas.microsoft.com/office/word/2010/wordprocessingShape" mc:Ignorable="w14 w15 w16se w16cid w16 w16cex w16sdtdh wp14">
   <w:body>
     <w:p>
       <w:pPr>
@@ -149,7 +149,21 @@
           <w:sz w:val="20"/>
           <w:szCs w:val="20"/>
         </w:rPr>
-        <w:t>oordinates with</w:t>
+        <w:t xml:space="preserve">oordinates </w:t>
+      </w:r>
+      <w:r>
+        <w:rPr>
+          <w:sz w:val="20"/>
+          <w:szCs w:val="20"/>
+        </w:rPr>
+        <w:t xml:space="preserve">directly </w:t>
+      </w:r>
+      <w:r>
+        <w:rPr>
+          <w:sz w:val="20"/>
+          <w:szCs w:val="20"/>
+        </w:rPr>
+        <w:t>with</w:t>
       </w:r>
       <w:r>
         <w:rPr>
@@ -1077,7 +1091,23 @@
           <w:sz w:val="20"/>
           <w:szCs w:val="20"/>
         </w:rPr>
-        <w:t xml:space="preserve">In the process of researching and recording a supplementary podcast detailing prominent figures in Asian-American history (will share once complete!) </w:t>
+        <w:t>Co-produces, co-hosts, and researches for the podcast</w:t>
+      </w:r>
+      <w:r>
+        <w:rPr>
+          <w:i/>
+          <w:iCs/>
+          <w:sz w:val="20"/>
+          <w:szCs w:val="20"/>
+        </w:rPr>
+        <w:t xml:space="preserve"> Asian American Brainstorm, </w:t>
+      </w:r>
+      <w:r>
+        <w:rPr>
+          <w:sz w:val="20"/>
+          <w:szCs w:val="20"/>
+        </w:rPr>
+        <w:t xml:space="preserve">which traces the lives of important Asian American figures, their impact, as well as the social, political, and economic contexts that shaped their lives. </w:t>
       </w:r>
     </w:p>
     <w:p>
@@ -1566,7 +1596,7 @@
 </file>
 
 <file path=word/endnotes.xml><?xml version="1.0" encoding="utf-8"?>
-<w:endnotes xmlns:wpc="http://schemas.microsoft.com/office/word/2010/wordprocessingCanvas" xmlns:cx="http://schemas.microsoft.com/office/drawing/2014/chartex" xmlns:cx1="http://schemas.microsoft.com/office/drawing/2015/9/8/chartex" xmlns:cx2="http://schemas.microsoft.com/office/drawing/2015/10/21/chartex" xmlns:cx3="http://schemas.microsoft.com/office/drawing/2016/5/9/chartex" xmlns:cx4="http://schemas.microsoft.com/office/drawing/2016/5/10/chartex" xmlns:cx5="http://schemas.microsoft.com/office/drawing/2016/5/11/chartex" xmlns:cx6="http://schemas.microsoft.com/office/drawing/2016/5/12/chartex" xmlns:cx7="http://schemas.microsoft.com/office/drawing/2016/5/13/chartex" xmlns:cx8="http://schemas.microsoft.com/office/drawing/2016/5/14/chartex" xmlns:mc="http://schemas.openxmlformats.org/markup-compatibility/2006" xmlns:aink="http://schemas.microsoft.com/office/drawing/2016/ink" xmlns:am3d="http://schemas.microsoft.com/office/drawing/2017/model3d" xmlns:o="urn:schemas-microsoft-com:office:office" xmlns:r="http://schemas.openxmlformats.org/officeDocument/2006/relationships" xmlns:m="http://schemas.openxmlformats.org/officeDocument/2006/math" xmlns:v="urn:schemas-microsoft-com:vml" xmlns:wp14="http://schemas.microsoft.com/office/word/2010/wordprocessingDrawing" xmlns:wp="http://schemas.openxmlformats.org/drawingml/2006/wordprocessingDrawing" xmlns:w10="urn:schemas-microsoft-com:office:word" xmlns:w="http://schemas.openxmlformats.org/wordprocessingml/2006/main" xmlns:w14="http://schemas.microsoft.com/office/word/2010/wordml" xmlns:w15="http://schemas.microsoft.com/office/word/2012/wordml" xmlns:w16cex="http://schemas.microsoft.com/office/word/2018/wordml/cex" xmlns:w16cid="http://schemas.microsoft.com/office/word/2016/wordml/cid" xmlns:w16="http://schemas.microsoft.com/office/word/2018/wordml" xmlns:w16se="http://schemas.microsoft.com/office/word/2015/wordml/symex" xmlns:wpg="http://schemas.microsoft.com/office/word/2010/wordprocessingGroup" xmlns:wpi="http://schemas.microsoft.com/office/word/2010/wordprocessingInk" xmlns:wne="http://schemas.microsoft.com/office/word/2006/wordml" xmlns:wps="http://schemas.microsoft.com/office/word/2010/wordprocessingShape" mc:Ignorable="w14 w15 w16se w16cid w16 w16cex wp14">
+<w:endnotes xmlns:wpc="http://schemas.microsoft.com/office/word/2010/wordprocessingCanvas" xmlns:cx="http://schemas.microsoft.com/office/drawing/2014/chartex" xmlns:cx1="http://schemas.microsoft.com/office/drawing/2015/9/8/chartex" xmlns:cx2="http://schemas.microsoft.com/office/drawing/2015/10/21/chartex" xmlns:cx3="http://schemas.microsoft.com/office/drawing/2016/5/9/chartex" xmlns:cx4="http://schemas.microsoft.com/office/drawing/2016/5/10/chartex" xmlns:cx5="http://schemas.microsoft.com/office/drawing/2016/5/11/chartex" xmlns:cx6="http://schemas.microsoft.com/office/drawing/2016/5/12/chartex" xmlns:cx7="http://schemas.microsoft.com/office/drawing/2016/5/13/chartex" xmlns:cx8="http://schemas.microsoft.com/office/drawing/2016/5/14/chartex" xmlns:mc="http://schemas.openxmlformats.org/markup-compatibility/2006" xmlns:aink="http://schemas.microsoft.com/office/drawing/2016/ink" xmlns:am3d="http://schemas.microsoft.com/office/drawing/2017/model3d" xmlns:o="urn:schemas-microsoft-com:office:office" xmlns:r="http://schemas.openxmlformats.org/officeDocument/2006/relationships" xmlns:m="http://schemas.openxmlformats.org/officeDocument/2006/math" xmlns:v="urn:schemas-microsoft-com:vml" xmlns:wp14="http://schemas.microsoft.com/office/word/2010/wordprocessingDrawing" xmlns:wp="http://schemas.openxmlformats.org/drawingml/2006/wordprocessingDrawing" xmlns:w10="urn:schemas-microsoft-com:office:word" xmlns:w="http://schemas.openxmlformats.org/wordprocessingml/2006/main" xmlns:w14="http://schemas.microsoft.com/office/word/2010/wordml" xmlns:w15="http://schemas.microsoft.com/office/word/2012/wordml" xmlns:w16cex="http://schemas.microsoft.com/office/word/2018/wordml/cex" xmlns:w16cid="http://schemas.microsoft.com/office/word/2016/wordml/cid" xmlns:w16="http://schemas.microsoft.com/office/word/2018/wordml" xmlns:w16sdtdh="http://schemas.microsoft.com/office/word/2020/wordml/sdtdatahash" xmlns:w16se="http://schemas.microsoft.com/office/word/2015/wordml/symex" xmlns:wpg="http://schemas.microsoft.com/office/word/2010/wordprocessingGroup" xmlns:wpi="http://schemas.microsoft.com/office/word/2010/wordprocessingInk" xmlns:wne="http://schemas.microsoft.com/office/word/2006/wordml" xmlns:wps="http://schemas.microsoft.com/office/word/2010/wordprocessingShape" mc:Ignorable="w14 w15 w16se w16cid w16 w16cex w16sdtdh wp14">
   <w:endnote w:type="separator" w:id="-1">
     <w:p>
       <w:pPr>
@@ -1593,7 +1623,7 @@
 </file>
 
 <file path=word/footer1.xml><?xml version="1.0" encoding="utf-8"?>
-<w:ftr xmlns:wpc="http://schemas.microsoft.com/office/word/2010/wordprocessingCanvas" xmlns:cx="http://schemas.microsoft.com/office/drawing/2014/chartex" xmlns:cx1="http://schemas.microsoft.com/office/drawing/2015/9/8/chartex" xmlns:cx2="http://schemas.microsoft.com/office/drawing/2015/10/21/chartex" xmlns:cx3="http://schemas.microsoft.com/office/drawing/2016/5/9/chartex" xmlns:cx4="http://schemas.microsoft.com/office/drawing/2016/5/10/chartex" xmlns:cx5="http://schemas.microsoft.com/office/drawing/2016/5/11/chartex" xmlns:cx6="http://schemas.microsoft.com/office/drawing/2016/5/12/chartex" xmlns:cx7="http://schemas.microsoft.com/office/drawing/2016/5/13/chartex" xmlns:cx8="http://schemas.microsoft.com/office/drawing/2016/5/14/chartex" xmlns:mc="http://schemas.openxmlformats.org/markup-compatibility/2006" xmlns:aink="http://schemas.microsoft.com/office/drawing/2016/ink" xmlns:am3d="http://schemas.microsoft.com/office/drawing/2017/model3d" xmlns:o="urn:schemas-microsoft-com:office:office" xmlns:r="http://schemas.openxmlformats.org/officeDocument/2006/relationships" xmlns:m="http://schemas.openxmlformats.org/officeDocument/2006/math" xmlns:v="urn:schemas-microsoft-com:vml" xmlns:wp14="http://schemas.microsoft.com/office/word/2010/wordprocessingDrawing" xmlns:wp="http://schemas.openxmlformats.org/drawingml/2006/wordprocessingDrawing" xmlns:w10="urn:schemas-microsoft-com:office:word" xmlns:w="http://schemas.openxmlformats.org/wordprocessingml/2006/main" xmlns:w14="http://schemas.microsoft.com/office/word/2010/wordml" xmlns:w15="http://schemas.microsoft.com/office/word/2012/wordml" xmlns:w16cex="http://schemas.microsoft.com/office/word/2018/wordml/cex" xmlns:w16cid="http://schemas.microsoft.com/office/word/2016/wordml/cid" xmlns:w16="http://schemas.microsoft.com/office/word/2018/wordml" xmlns:w16se="http://schemas.microsoft.com/office/word/2015/wordml/symex" xmlns:wpg="http://schemas.microsoft.com/office/word/2010/wordprocessingGroup" xmlns:wpi="http://schemas.microsoft.com/office/word/2010/wordprocessingInk" xmlns:wne="http://schemas.microsoft.com/office/word/2006/wordml" xmlns:wps="http://schemas.microsoft.com/office/word/2010/wordprocessingShape" mc:Ignorable="w14 w15 w16se w16cid w16 w16cex wp14">
+<w:ftr xmlns:wpc="http://schemas.microsoft.com/office/word/2010/wordprocessingCanvas" xmlns:cx="http://schemas.microsoft.com/office/drawing/2014/chartex" xmlns:cx1="http://schemas.microsoft.com/office/drawing/2015/9/8/chartex" xmlns:cx2="http://schemas.microsoft.com/office/drawing/2015/10/21/chartex" xmlns:cx3="http://schemas.microsoft.com/office/drawing/2016/5/9/chartex" xmlns:cx4="http://schemas.microsoft.com/office/drawing/2016/5/10/chartex" xmlns:cx5="http://schemas.microsoft.com/office/drawing/2016/5/11/chartex" xmlns:cx6="http://schemas.microsoft.com/office/drawing/2016/5/12/chartex" xmlns:cx7="http://schemas.microsoft.com/office/drawing/2016/5/13/chartex" xmlns:cx8="http://schemas.microsoft.com/office/drawing/2016/5/14/chartex" xmlns:mc="http://schemas.openxmlformats.org/markup-compatibility/2006" xmlns:aink="http://schemas.microsoft.com/office/drawing/2016/ink" xmlns:am3d="http://schemas.microsoft.com/office/drawing/2017/model3d" xmlns:o="urn:schemas-microsoft-com:office:office" xmlns:r="http://schemas.openxmlformats.org/officeDocument/2006/relationships" xmlns:m="http://schemas.openxmlformats.org/officeDocument/2006/math" xmlns:v="urn:schemas-microsoft-com:vml" xmlns:wp14="http://schemas.microsoft.com/office/word/2010/wordprocessingDrawing" xmlns:wp="http://schemas.openxmlformats.org/drawingml/2006/wordprocessingDrawing" xmlns:w10="urn:schemas-microsoft-com:office:word" xmlns:w="http://schemas.openxmlformats.org/wordprocessingml/2006/main" xmlns:w14="http://schemas.microsoft.com/office/word/2010/wordml" xmlns:w15="http://schemas.microsoft.com/office/word/2012/wordml" xmlns:w16cex="http://schemas.microsoft.com/office/word/2018/wordml/cex" xmlns:w16cid="http://schemas.microsoft.com/office/word/2016/wordml/cid" xmlns:w16="http://schemas.microsoft.com/office/word/2018/wordml" xmlns:w16sdtdh="http://schemas.microsoft.com/office/word/2020/wordml/sdtdatahash" xmlns:w16se="http://schemas.microsoft.com/office/word/2015/wordml/symex" xmlns:wpg="http://schemas.microsoft.com/office/word/2010/wordprocessingGroup" xmlns:wpi="http://schemas.microsoft.com/office/word/2010/wordprocessingInk" xmlns:wne="http://schemas.microsoft.com/office/word/2006/wordml" xmlns:wps="http://schemas.microsoft.com/office/word/2010/wordprocessingShape" mc:Ignorable="w14 w15 w16se w16cid w16 w16cex w16sdtdh wp14">
   <w:p>
     <w:pPr>
       <w:pStyle w:val="Footer"/>
@@ -1604,7 +1634,7 @@
 </file>
 
 <file path=word/footer2.xml><?xml version="1.0" encoding="utf-8"?>
-<w:ftr xmlns:wpc="http://schemas.microsoft.com/office/word/2010/wordprocessingCanvas" xmlns:cx="http://schemas.microsoft.com/office/drawing/2014/chartex" xmlns:cx1="http://schemas.microsoft.com/office/drawing/2015/9/8/chartex" xmlns:cx2="http://schemas.microsoft.com/office/drawing/2015/10/21/chartex" xmlns:cx3="http://schemas.microsoft.com/office/drawing/2016/5/9/chartex" xmlns:cx4="http://schemas.microsoft.com/office/drawing/2016/5/10/chartex" xmlns:cx5="http://schemas.microsoft.com/office/drawing/2016/5/11/chartex" xmlns:cx6="http://schemas.microsoft.com/office/drawing/2016/5/12/chartex" xmlns:cx7="http://schemas.microsoft.com/office/drawing/2016/5/13/chartex" xmlns:cx8="http://schemas.microsoft.com/office/drawing/2016/5/14/chartex" xmlns:mc="http://schemas.openxmlformats.org/markup-compatibility/2006" xmlns:aink="http://schemas.microsoft.com/office/drawing/2016/ink" xmlns:am3d="http://schemas.microsoft.com/office/drawing/2017/model3d" xmlns:o="urn:schemas-microsoft-com:office:office" xmlns:r="http://schemas.openxmlformats.org/officeDocument/2006/relationships" xmlns:m="http://schemas.openxmlformats.org/officeDocument/2006/math" xmlns:v="urn:schemas-microsoft-com:vml" xmlns:wp14="http://schemas.microsoft.com/office/word/2010/wordprocessingDrawing" xmlns:wp="http://schemas.openxmlformats.org/drawingml/2006/wordprocessingDrawing" xmlns:w10="urn:schemas-microsoft-com:office:word" xmlns:w="http://schemas.openxmlformats.org/wordprocessingml/2006/main" xmlns:w14="http://schemas.microsoft.com/office/word/2010/wordml" xmlns:w15="http://schemas.microsoft.com/office/word/2012/wordml" xmlns:w16cex="http://schemas.microsoft.com/office/word/2018/wordml/cex" xmlns:w16cid="http://schemas.microsoft.com/office/word/2016/wordml/cid" xmlns:w16="http://schemas.microsoft.com/office/word/2018/wordml" xmlns:w16se="http://schemas.microsoft.com/office/word/2015/wordml/symex" xmlns:wpg="http://schemas.microsoft.com/office/word/2010/wordprocessingGroup" xmlns:wpi="http://schemas.microsoft.com/office/word/2010/wordprocessingInk" xmlns:wne="http://schemas.microsoft.com/office/word/2006/wordml" xmlns:wps="http://schemas.microsoft.com/office/word/2010/wordprocessingShape" mc:Ignorable="w14 w15 w16se w16cid w16 w16cex wp14">
+<w:ftr xmlns:wpc="http://schemas.microsoft.com/office/word/2010/wordprocessingCanvas" xmlns:cx="http://schemas.microsoft.com/office/drawing/2014/chartex" xmlns:cx1="http://schemas.microsoft.com/office/drawing/2015/9/8/chartex" xmlns:cx2="http://schemas.microsoft.com/office/drawing/2015/10/21/chartex" xmlns:cx3="http://schemas.microsoft.com/office/drawing/2016/5/9/chartex" xmlns:cx4="http://schemas.microsoft.com/office/drawing/2016/5/10/chartex" xmlns:cx5="http://schemas.microsoft.com/office/drawing/2016/5/11/chartex" xmlns:cx6="http://schemas.microsoft.com/office/drawing/2016/5/12/chartex" xmlns:cx7="http://schemas.microsoft.com/office/drawing/2016/5/13/chartex" xmlns:cx8="http://schemas.microsoft.com/office/drawing/2016/5/14/chartex" xmlns:mc="http://schemas.openxmlformats.org/markup-compatibility/2006" xmlns:aink="http://schemas.microsoft.com/office/drawing/2016/ink" xmlns:am3d="http://schemas.microsoft.com/office/drawing/2017/model3d" xmlns:o="urn:schemas-microsoft-com:office:office" xmlns:r="http://schemas.openxmlformats.org/officeDocument/2006/relationships" xmlns:m="http://schemas.openxmlformats.org/officeDocument/2006/math" xmlns:v="urn:schemas-microsoft-com:vml" xmlns:wp14="http://schemas.microsoft.com/office/word/2010/wordprocessingDrawing" xmlns:wp="http://schemas.openxmlformats.org/drawingml/2006/wordprocessingDrawing" xmlns:w10="urn:schemas-microsoft-com:office:word" xmlns:w="http://schemas.openxmlformats.org/wordprocessingml/2006/main" xmlns:w14="http://schemas.microsoft.com/office/word/2010/wordml" xmlns:w15="http://schemas.microsoft.com/office/word/2012/wordml" xmlns:w16cex="http://schemas.microsoft.com/office/word/2018/wordml/cex" xmlns:w16cid="http://schemas.microsoft.com/office/word/2016/wordml/cid" xmlns:w16="http://schemas.microsoft.com/office/word/2018/wordml" xmlns:w16sdtdh="http://schemas.microsoft.com/office/word/2020/wordml/sdtdatahash" xmlns:w16se="http://schemas.microsoft.com/office/word/2015/wordml/symex" xmlns:wpg="http://schemas.microsoft.com/office/word/2010/wordprocessingGroup" xmlns:wpi="http://schemas.microsoft.com/office/word/2010/wordprocessingInk" xmlns:wne="http://schemas.microsoft.com/office/word/2006/wordml" xmlns:wps="http://schemas.microsoft.com/office/word/2010/wordprocessingShape" mc:Ignorable="w14 w15 w16se w16cid w16 w16cex w16sdtdh wp14">
   <w:p>
     <w:pPr>
       <w:pStyle w:val="Footer"/>
@@ -1615,7 +1645,7 @@
 </file>
 
 <file path=word/footer3.xml><?xml version="1.0" encoding="utf-8"?>
-<w:ftr xmlns:wpc="http://schemas.microsoft.com/office/word/2010/wordprocessingCanvas" xmlns:cx="http://schemas.microsoft.com/office/drawing/2014/chartex" xmlns:cx1="http://schemas.microsoft.com/office/drawing/2015/9/8/chartex" xmlns:cx2="http://schemas.microsoft.com/office/drawing/2015/10/21/chartex" xmlns:cx3="http://schemas.microsoft.com/office/drawing/2016/5/9/chartex" xmlns:cx4="http://schemas.microsoft.com/office/drawing/2016/5/10/chartex" xmlns:cx5="http://schemas.microsoft.com/office/drawing/2016/5/11/chartex" xmlns:cx6="http://schemas.microsoft.com/office/drawing/2016/5/12/chartex" xmlns:cx7="http://schemas.microsoft.com/office/drawing/2016/5/13/chartex" xmlns:cx8="http://schemas.microsoft.com/office/drawing/2016/5/14/chartex" xmlns:mc="http://schemas.openxmlformats.org/markup-compatibility/2006" xmlns:aink="http://schemas.microsoft.com/office/drawing/2016/ink" xmlns:am3d="http://schemas.microsoft.com/office/drawing/2017/model3d" xmlns:o="urn:schemas-microsoft-com:office:office" xmlns:r="http://schemas.openxmlformats.org/officeDocument/2006/relationships" xmlns:m="http://schemas.openxmlformats.org/officeDocument/2006/math" xmlns:v="urn:schemas-microsoft-com:vml" xmlns:wp14="http://schemas.microsoft.com/office/word/2010/wordprocessingDrawing" xmlns:wp="http://schemas.openxmlformats.org/drawingml/2006/wordprocessingDrawing" xmlns:w10="urn:schemas-microsoft-com:office:word" xmlns:w="http://schemas.openxmlformats.org/wordprocessingml/2006/main" xmlns:w14="http://schemas.microsoft.com/office/word/2010/wordml" xmlns:w15="http://schemas.microsoft.com/office/word/2012/wordml" xmlns:w16cex="http://schemas.microsoft.com/office/word/2018/wordml/cex" xmlns:w16cid="http://schemas.microsoft.com/office/word/2016/wordml/cid" xmlns:w16="http://schemas.microsoft.com/office/word/2018/wordml" xmlns:w16se="http://schemas.microsoft.com/office/word/2015/wordml/symex" xmlns:wpg="http://schemas.microsoft.com/office/word/2010/wordprocessingGroup" xmlns:wpi="http://schemas.microsoft.com/office/word/2010/wordprocessingInk" xmlns:wne="http://schemas.microsoft.com/office/word/2006/wordml" xmlns:wps="http://schemas.microsoft.com/office/word/2010/wordprocessingShape" mc:Ignorable="w14 w15 w16se w16cid w16 w16cex wp14">
+<w:ftr xmlns:wpc="http://schemas.microsoft.com/office/word/2010/wordprocessingCanvas" xmlns:cx="http://schemas.microsoft.com/office/drawing/2014/chartex" xmlns:cx1="http://schemas.microsoft.com/office/drawing/2015/9/8/chartex" xmlns:cx2="http://schemas.microsoft.com/office/drawing/2015/10/21/chartex" xmlns:cx3="http://schemas.microsoft.com/office/drawing/2016/5/9/chartex" xmlns:cx4="http://schemas.microsoft.com/office/drawing/2016/5/10/chartex" xmlns:cx5="http://schemas.microsoft.com/office/drawing/2016/5/11/chartex" xmlns:cx6="http://schemas.microsoft.com/office/drawing/2016/5/12/chartex" xmlns:cx7="http://schemas.microsoft.com/office/drawing/2016/5/13/chartex" xmlns:cx8="http://schemas.microsoft.com/office/drawing/2016/5/14/chartex" xmlns:mc="http://schemas.openxmlformats.org/markup-compatibility/2006" xmlns:aink="http://schemas.microsoft.com/office/drawing/2016/ink" xmlns:am3d="http://schemas.microsoft.com/office/drawing/2017/model3d" xmlns:o="urn:schemas-microsoft-com:office:office" xmlns:r="http://schemas.openxmlformats.org/officeDocument/2006/relationships" xmlns:m="http://schemas.openxmlformats.org/officeDocument/2006/math" xmlns:v="urn:schemas-microsoft-com:vml" xmlns:wp14="http://schemas.microsoft.com/office/word/2010/wordprocessingDrawing" xmlns:wp="http://schemas.openxmlformats.org/drawingml/2006/wordprocessingDrawing" xmlns:w10="urn:schemas-microsoft-com:office:word" xmlns:w="http://schemas.openxmlformats.org/wordprocessingml/2006/main" xmlns:w14="http://schemas.microsoft.com/office/word/2010/wordml" xmlns:w15="http://schemas.microsoft.com/office/word/2012/wordml" xmlns:w16cex="http://schemas.microsoft.com/office/word/2018/wordml/cex" xmlns:w16cid="http://schemas.microsoft.com/office/word/2016/wordml/cid" xmlns:w16="http://schemas.microsoft.com/office/word/2018/wordml" xmlns:w16sdtdh="http://schemas.microsoft.com/office/word/2020/wordml/sdtdatahash" xmlns:w16se="http://schemas.microsoft.com/office/word/2015/wordml/symex" xmlns:wpg="http://schemas.microsoft.com/office/word/2010/wordprocessingGroup" xmlns:wpi="http://schemas.microsoft.com/office/word/2010/wordprocessingInk" xmlns:wne="http://schemas.microsoft.com/office/word/2006/wordml" xmlns:wps="http://schemas.microsoft.com/office/word/2010/wordprocessingShape" mc:Ignorable="w14 w15 w16se w16cid w16 w16cex w16sdtdh wp14">
   <w:p>
     <w:pPr>
       <w:pStyle w:val="Footer"/>
@@ -1626,7 +1656,7 @@
 </file>
 
 <file path=word/footnotes.xml><?xml version="1.0" encoding="utf-8"?>
-<w:footnotes xmlns:wpc="http://schemas.microsoft.com/office/word/2010/wordprocessingCanvas" xmlns:cx="http://schemas.microsoft.com/office/drawing/2014/chartex" xmlns:cx1="http://schemas.microsoft.com/office/drawing/2015/9/8/chartex" xmlns:cx2="http://schemas.microsoft.com/office/drawing/2015/10/21/chartex" xmlns:cx3="http://schemas.microsoft.com/office/drawing/2016/5/9/chartex" xmlns:cx4="http://schemas.microsoft.com/office/drawing/2016/5/10/chartex" xmlns:cx5="http://schemas.microsoft.com/office/drawing/2016/5/11/chartex" xmlns:cx6="http://schemas.microsoft.com/office/drawing/2016/5/12/chartex" xmlns:cx7="http://schemas.microsoft.com/office/drawing/2016/5/13/chartex" xmlns:cx8="http://schemas.microsoft.com/office/drawing/2016/5/14/chartex" xmlns:mc="http://schemas.openxmlformats.org/markup-compatibility/2006" xmlns:aink="http://schemas.microsoft.com/office/drawing/2016/ink" xmlns:am3d="http://schemas.microsoft.com/office/drawing/2017/model3d" xmlns:o="urn:schemas-microsoft-com:office:office" xmlns:r="http://schemas.openxmlformats.org/officeDocument/2006/relationships" xmlns:m="http://schemas.openxmlformats.org/officeDocument/2006/math" xmlns:v="urn:schemas-microsoft-com:vml" xmlns:wp14="http://schemas.microsoft.com/office/word/2010/wordprocessingDrawing" xmlns:wp="http://schemas.openxmlformats.org/drawingml/2006/wordprocessingDrawing" xmlns:w10="urn:schemas-microsoft-com:office:word" xmlns:w="http://schemas.openxmlformats.org/wordprocessingml/2006/main" xmlns:w14="http://schemas.microsoft.com/office/word/2010/wordml" xmlns:w15="http://schemas.microsoft.com/office/word/2012/wordml" xmlns:w16cex="http://schemas.microsoft.com/office/word/2018/wordml/cex" xmlns:w16cid="http://schemas.microsoft.com/office/word/2016/wordml/cid" xmlns:w16="http://schemas.microsoft.com/office/word/2018/wordml" xmlns:w16se="http://schemas.microsoft.com/office/word/2015/wordml/symex" xmlns:wpg="http://schemas.microsoft.com/office/word/2010/wordprocessingGroup" xmlns:wpi="http://schemas.microsoft.com/office/word/2010/wordprocessingInk" xmlns:wne="http://schemas.microsoft.com/office/word/2006/wordml" xmlns:wps="http://schemas.microsoft.com/office/word/2010/wordprocessingShape" mc:Ignorable="w14 w15 w16se w16cid w16 w16cex wp14">
+<w:footnotes xmlns:wpc="http://schemas.microsoft.com/office/word/2010/wordprocessingCanvas" xmlns:cx="http://schemas.microsoft.com/office/drawing/2014/chartex" xmlns:cx1="http://schemas.microsoft.com/office/drawing/2015/9/8/chartex" xmlns:cx2="http://schemas.microsoft.com/office/drawing/2015/10/21/chartex" xmlns:cx3="http://schemas.microsoft.com/office/drawing/2016/5/9/chartex" xmlns:cx4="http://schemas.microsoft.com/office/drawing/2016/5/10/chartex" xmlns:cx5="http://schemas.microsoft.com/office/drawing/2016/5/11/chartex" xmlns:cx6="http://schemas.microsoft.com/office/drawing/2016/5/12/chartex" xmlns:cx7="http://schemas.microsoft.com/office/drawing/2016/5/13/chartex" xmlns:cx8="http://schemas.microsoft.com/office/drawing/2016/5/14/chartex" xmlns:mc="http://schemas.openxmlformats.org/markup-compatibility/2006" xmlns:aink="http://schemas.microsoft.com/office/drawing/2016/ink" xmlns:am3d="http://schemas.microsoft.com/office/drawing/2017/model3d" xmlns:o="urn:schemas-microsoft-com:office:office" xmlns:r="http://schemas.openxmlformats.org/officeDocument/2006/relationships" xmlns:m="http://schemas.openxmlformats.org/officeDocument/2006/math" xmlns:v="urn:schemas-microsoft-com:vml" xmlns:wp14="http://schemas.microsoft.com/office/word/2010/wordprocessingDrawing" xmlns:wp="http://schemas.openxmlformats.org/drawingml/2006/wordprocessingDrawing" xmlns:w10="urn:schemas-microsoft-com:office:word" xmlns:w="http://schemas.openxmlformats.org/wordprocessingml/2006/main" xmlns:w14="http://schemas.microsoft.com/office/word/2010/wordml" xmlns:w15="http://schemas.microsoft.com/office/word/2012/wordml" xmlns:w16cex="http://schemas.microsoft.com/office/word/2018/wordml/cex" xmlns:w16cid="http://schemas.microsoft.com/office/word/2016/wordml/cid" xmlns:w16="http://schemas.microsoft.com/office/word/2018/wordml" xmlns:w16sdtdh="http://schemas.microsoft.com/office/word/2020/wordml/sdtdatahash" xmlns:w16se="http://schemas.microsoft.com/office/word/2015/wordml/symex" xmlns:wpg="http://schemas.microsoft.com/office/word/2010/wordprocessingGroup" xmlns:wpi="http://schemas.microsoft.com/office/word/2010/wordprocessingInk" xmlns:wne="http://schemas.microsoft.com/office/word/2006/wordml" xmlns:wps="http://schemas.microsoft.com/office/word/2010/wordprocessingShape" mc:Ignorable="w14 w15 w16se w16cid w16 w16cex w16sdtdh wp14">
   <w:footnote w:type="separator" w:id="-1">
     <w:p>
       <w:pPr>
@@ -1653,7 +1683,7 @@
 </file>
 
 <file path=word/header1.xml><?xml version="1.0" encoding="utf-8"?>
-<w:hdr xmlns:wpc="http://schemas.microsoft.com/office/word/2010/wordprocessingCanvas" xmlns:cx="http://schemas.microsoft.com/office/drawing/2014/chartex" xmlns:cx1="http://schemas.microsoft.com/office/drawing/2015/9/8/chartex" xmlns:cx2="http://schemas.microsoft.com/office/drawing/2015/10/21/chartex" xmlns:cx3="http://schemas.microsoft.com/office/drawing/2016/5/9/chartex" xmlns:cx4="http://schemas.microsoft.com/office/drawing/2016/5/10/chartex" xmlns:cx5="http://schemas.microsoft.com/office/drawing/2016/5/11/chartex" xmlns:cx6="http://schemas.microsoft.com/office/drawing/2016/5/12/chartex" xmlns:cx7="http://schemas.microsoft.com/office/drawing/2016/5/13/chartex" xmlns:cx8="http://schemas.microsoft.com/office/drawing/2016/5/14/chartex" xmlns:mc="http://schemas.openxmlformats.org/markup-compatibility/2006" xmlns:aink="http://schemas.microsoft.com/office/drawing/2016/ink" xmlns:am3d="http://schemas.microsoft.com/office/drawing/2017/model3d" xmlns:o="urn:schemas-microsoft-com:office:office" xmlns:r="http://schemas.openxmlformats.org/officeDocument/2006/relationships" xmlns:m="http://schemas.openxmlformats.org/officeDocument/2006/math" xmlns:v="urn:schemas-microsoft-com:vml" xmlns:wp14="http://schemas.microsoft.com/office/word/2010/wordprocessingDrawing" xmlns:wp="http://schemas.openxmlformats.org/drawingml/2006/wordprocessingDrawing" xmlns:w10="urn:schemas-microsoft-com:office:word" xmlns:w="http://schemas.openxmlformats.org/wordprocessingml/2006/main" xmlns:w14="http://schemas.microsoft.com/office/word/2010/wordml" xmlns:w15="http://schemas.microsoft.com/office/word/2012/wordml" xmlns:w16cex="http://schemas.microsoft.com/office/word/2018/wordml/cex" xmlns:w16cid="http://schemas.microsoft.com/office/word/2016/wordml/cid" xmlns:w16="http://schemas.microsoft.com/office/word/2018/wordml" xmlns:w16se="http://schemas.microsoft.com/office/word/2015/wordml/symex" xmlns:wpg="http://schemas.microsoft.com/office/word/2010/wordprocessingGroup" xmlns:wpi="http://schemas.microsoft.com/office/word/2010/wordprocessingInk" xmlns:wne="http://schemas.microsoft.com/office/word/2006/wordml" xmlns:wps="http://schemas.microsoft.com/office/word/2010/wordprocessingShape" mc:Ignorable="w14 w15 w16se w16cid w16 w16cex wp14">
+<w:hdr xmlns:wpc="http://schemas.microsoft.com/office/word/2010/wordprocessingCanvas" xmlns:cx="http://schemas.microsoft.com/office/drawing/2014/chartex" xmlns:cx1="http://schemas.microsoft.com/office/drawing/2015/9/8/chartex" xmlns:cx2="http://schemas.microsoft.com/office/drawing/2015/10/21/chartex" xmlns:cx3="http://schemas.microsoft.com/office/drawing/2016/5/9/chartex" xmlns:cx4="http://schemas.microsoft.com/office/drawing/2016/5/10/chartex" xmlns:cx5="http://schemas.microsoft.com/office/drawing/2016/5/11/chartex" xmlns:cx6="http://schemas.microsoft.com/office/drawing/2016/5/12/chartex" xmlns:cx7="http://schemas.microsoft.com/office/drawing/2016/5/13/chartex" xmlns:cx8="http://schemas.microsoft.com/office/drawing/2016/5/14/chartex" xmlns:mc="http://schemas.openxmlformats.org/markup-compatibility/2006" xmlns:aink="http://schemas.microsoft.com/office/drawing/2016/ink" xmlns:am3d="http://schemas.microsoft.com/office/drawing/2017/model3d" xmlns:o="urn:schemas-microsoft-com:office:office" xmlns:r="http://schemas.openxmlformats.org/officeDocument/2006/relationships" xmlns:m="http://schemas.openxmlformats.org/officeDocument/2006/math" xmlns:v="urn:schemas-microsoft-com:vml" xmlns:wp14="http://schemas.microsoft.com/office/word/2010/wordprocessingDrawing" xmlns:wp="http://schemas.openxmlformats.org/drawingml/2006/wordprocessingDrawing" xmlns:w10="urn:schemas-microsoft-com:office:word" xmlns:w="http://schemas.openxmlformats.org/wordprocessingml/2006/main" xmlns:w14="http://schemas.microsoft.com/office/word/2010/wordml" xmlns:w15="http://schemas.microsoft.com/office/word/2012/wordml" xmlns:w16cex="http://schemas.microsoft.com/office/word/2018/wordml/cex" xmlns:w16cid="http://schemas.microsoft.com/office/word/2016/wordml/cid" xmlns:w16="http://schemas.microsoft.com/office/word/2018/wordml" xmlns:w16sdtdh="http://schemas.microsoft.com/office/word/2020/wordml/sdtdatahash" xmlns:w16se="http://schemas.microsoft.com/office/word/2015/wordml/symex" xmlns:wpg="http://schemas.microsoft.com/office/word/2010/wordprocessingGroup" xmlns:wpi="http://schemas.microsoft.com/office/word/2010/wordprocessingInk" xmlns:wne="http://schemas.microsoft.com/office/word/2006/wordml" xmlns:wps="http://schemas.microsoft.com/office/word/2010/wordprocessingShape" mc:Ignorable="w14 w15 w16se w16cid w16 w16cex w16sdtdh wp14">
   <w:p>
     <w:pPr>
       <w:pStyle w:val="Header"/>
@@ -1664,7 +1694,7 @@
 </file>
 
 <file path=word/header2.xml><?xml version="1.0" encoding="utf-8"?>
-<w:hdr xmlns:wpc="http://schemas.microsoft.com/office/word/2010/wordprocessingCanvas" xmlns:cx="http://schemas.microsoft.com/office/drawing/2014/chartex" xmlns:cx1="http://schemas.microsoft.com/office/drawing/2015/9/8/chartex" xmlns:cx2="http://schemas.microsoft.com/office/drawing/2015/10/21/chartex" xmlns:cx3="http://schemas.microsoft.com/office/drawing/2016/5/9/chartex" xmlns:cx4="http://schemas.microsoft.com/office/drawing/2016/5/10/chartex" xmlns:cx5="http://schemas.microsoft.com/office/drawing/2016/5/11/chartex" xmlns:cx6="http://schemas.microsoft.com/office/drawing/2016/5/12/chartex" xmlns:cx7="http://schemas.microsoft.com/office/drawing/2016/5/13/chartex" xmlns:cx8="http://schemas.microsoft.com/office/drawing/2016/5/14/chartex" xmlns:mc="http://schemas.openxmlformats.org/markup-compatibility/2006" xmlns:aink="http://schemas.microsoft.com/office/drawing/2016/ink" xmlns:am3d="http://schemas.microsoft.com/office/drawing/2017/model3d" xmlns:o="urn:schemas-microsoft-com:office:office" xmlns:r="http://schemas.openxmlformats.org/officeDocument/2006/relationships" xmlns:m="http://schemas.openxmlformats.org/officeDocument/2006/math" xmlns:v="urn:schemas-microsoft-com:vml" xmlns:wp14="http://schemas.microsoft.com/office/word/2010/wordprocessingDrawing" xmlns:wp="http://schemas.openxmlformats.org/drawingml/2006/wordprocessingDrawing" xmlns:w10="urn:schemas-microsoft-com:office:word" xmlns:w="http://schemas.openxmlformats.org/wordprocessingml/2006/main" xmlns:w14="http://schemas.microsoft.com/office/word/2010/wordml" xmlns:w15="http://schemas.microsoft.com/office/word/2012/wordml" xmlns:w16cex="http://schemas.microsoft.com/office/word/2018/wordml/cex" xmlns:w16cid="http://schemas.microsoft.com/office/word/2016/wordml/cid" xmlns:w16="http://schemas.microsoft.com/office/word/2018/wordml" xmlns:w16se="http://schemas.microsoft.com/office/word/2015/wordml/symex" xmlns:wpg="http://schemas.microsoft.com/office/word/2010/wordprocessingGroup" xmlns:wpi="http://schemas.microsoft.com/office/word/2010/wordprocessingInk" xmlns:wne="http://schemas.microsoft.com/office/word/2006/wordml" xmlns:wps="http://schemas.microsoft.com/office/word/2010/wordprocessingShape" mc:Ignorable="w14 w15 w16se w16cid w16 w16cex wp14">
+<w:hdr xmlns:wpc="http://schemas.microsoft.com/office/word/2010/wordprocessingCanvas" xmlns:cx="http://schemas.microsoft.com/office/drawing/2014/chartex" xmlns:cx1="http://schemas.microsoft.com/office/drawing/2015/9/8/chartex" xmlns:cx2="http://schemas.microsoft.com/office/drawing/2015/10/21/chartex" xmlns:cx3="http://schemas.microsoft.com/office/drawing/2016/5/9/chartex" xmlns:cx4="http://schemas.microsoft.com/office/drawing/2016/5/10/chartex" xmlns:cx5="http://schemas.microsoft.com/office/drawing/2016/5/11/chartex" xmlns:cx6="http://schemas.microsoft.com/office/drawing/2016/5/12/chartex" xmlns:cx7="http://schemas.microsoft.com/office/drawing/2016/5/13/chartex" xmlns:cx8="http://schemas.microsoft.com/office/drawing/2016/5/14/chartex" xmlns:mc="http://schemas.openxmlformats.org/markup-compatibility/2006" xmlns:aink="http://schemas.microsoft.com/office/drawing/2016/ink" xmlns:am3d="http://schemas.microsoft.com/office/drawing/2017/model3d" xmlns:o="urn:schemas-microsoft-com:office:office" xmlns:r="http://schemas.openxmlformats.org/officeDocument/2006/relationships" xmlns:m="http://schemas.openxmlformats.org/officeDocument/2006/math" xmlns:v="urn:schemas-microsoft-com:vml" xmlns:wp14="http://schemas.microsoft.com/office/word/2010/wordprocessingDrawing" xmlns:wp="http://schemas.openxmlformats.org/drawingml/2006/wordprocessingDrawing" xmlns:w10="urn:schemas-microsoft-com:office:word" xmlns:w="http://schemas.openxmlformats.org/wordprocessingml/2006/main" xmlns:w14="http://schemas.microsoft.com/office/word/2010/wordml" xmlns:w15="http://schemas.microsoft.com/office/word/2012/wordml" xmlns:w16cex="http://schemas.microsoft.com/office/word/2018/wordml/cex" xmlns:w16cid="http://schemas.microsoft.com/office/word/2016/wordml/cid" xmlns:w16="http://schemas.microsoft.com/office/word/2018/wordml" xmlns:w16sdtdh="http://schemas.microsoft.com/office/word/2020/wordml/sdtdatahash" xmlns:w16se="http://schemas.microsoft.com/office/word/2015/wordml/symex" xmlns:wpg="http://schemas.microsoft.com/office/word/2010/wordprocessingGroup" xmlns:wpi="http://schemas.microsoft.com/office/word/2010/wordprocessingInk" xmlns:wne="http://schemas.microsoft.com/office/word/2006/wordml" xmlns:wps="http://schemas.microsoft.com/office/word/2010/wordprocessingShape" mc:Ignorable="w14 w15 w16se w16cid w16 w16cex w16sdtdh wp14">
   <w:p>
     <w:pPr>
       <w:ind w:left="1" w:hanging="3"/>
@@ -1729,7 +1759,7 @@
 </file>
 
 <file path=word/header3.xml><?xml version="1.0" encoding="utf-8"?>
-<w:hdr xmlns:wpc="http://schemas.microsoft.com/office/word/2010/wordprocessingCanvas" xmlns:cx="http://schemas.microsoft.com/office/drawing/2014/chartex" xmlns:cx1="http://schemas.microsoft.com/office/drawing/2015/9/8/chartex" xmlns:cx2="http://schemas.microsoft.com/office/drawing/2015/10/21/chartex" xmlns:cx3="http://schemas.microsoft.com/office/drawing/2016/5/9/chartex" xmlns:cx4="http://schemas.microsoft.com/office/drawing/2016/5/10/chartex" xmlns:cx5="http://schemas.microsoft.com/office/drawing/2016/5/11/chartex" xmlns:cx6="http://schemas.microsoft.com/office/drawing/2016/5/12/chartex" xmlns:cx7="http://schemas.microsoft.com/office/drawing/2016/5/13/chartex" xmlns:cx8="http://schemas.microsoft.com/office/drawing/2016/5/14/chartex" xmlns:mc="http://schemas.openxmlformats.org/markup-compatibility/2006" xmlns:aink="http://schemas.microsoft.com/office/drawing/2016/ink" xmlns:am3d="http://schemas.microsoft.com/office/drawing/2017/model3d" xmlns:o="urn:schemas-microsoft-com:office:office" xmlns:r="http://schemas.openxmlformats.org/officeDocument/2006/relationships" xmlns:m="http://schemas.openxmlformats.org/officeDocument/2006/math" xmlns:v="urn:schemas-microsoft-com:vml" xmlns:wp14="http://schemas.microsoft.com/office/word/2010/wordprocessingDrawing" xmlns:wp="http://schemas.openxmlformats.org/drawingml/2006/wordprocessingDrawing" xmlns:w10="urn:schemas-microsoft-com:office:word" xmlns:w="http://schemas.openxmlformats.org/wordprocessingml/2006/main" xmlns:w14="http://schemas.microsoft.com/office/word/2010/wordml" xmlns:w15="http://schemas.microsoft.com/office/word/2012/wordml" xmlns:w16cex="http://schemas.microsoft.com/office/word/2018/wordml/cex" xmlns:w16cid="http://schemas.microsoft.com/office/word/2016/wordml/cid" xmlns:w16="http://schemas.microsoft.com/office/word/2018/wordml" xmlns:w16se="http://schemas.microsoft.com/office/word/2015/wordml/symex" xmlns:wpg="http://schemas.microsoft.com/office/word/2010/wordprocessingGroup" xmlns:wpi="http://schemas.microsoft.com/office/word/2010/wordprocessingInk" xmlns:wne="http://schemas.microsoft.com/office/word/2006/wordml" xmlns:wps="http://schemas.microsoft.com/office/word/2010/wordprocessingShape" mc:Ignorable="w14 w15 w16se w16cid w16 w16cex wp14">
+<w:hdr xmlns:wpc="http://schemas.microsoft.com/office/word/2010/wordprocessingCanvas" xmlns:cx="http://schemas.microsoft.com/office/drawing/2014/chartex" xmlns:cx1="http://schemas.microsoft.com/office/drawing/2015/9/8/chartex" xmlns:cx2="http://schemas.microsoft.com/office/drawing/2015/10/21/chartex" xmlns:cx3="http://schemas.microsoft.com/office/drawing/2016/5/9/chartex" xmlns:cx4="http://schemas.microsoft.com/office/drawing/2016/5/10/chartex" xmlns:cx5="http://schemas.microsoft.com/office/drawing/2016/5/11/chartex" xmlns:cx6="http://schemas.microsoft.com/office/drawing/2016/5/12/chartex" xmlns:cx7="http://schemas.microsoft.com/office/drawing/2016/5/13/chartex" xmlns:cx8="http://schemas.microsoft.com/office/drawing/2016/5/14/chartex" xmlns:mc="http://schemas.openxmlformats.org/markup-compatibility/2006" xmlns:aink="http://schemas.microsoft.com/office/drawing/2016/ink" xmlns:am3d="http://schemas.microsoft.com/office/drawing/2017/model3d" xmlns:o="urn:schemas-microsoft-com:office:office" xmlns:r="http://schemas.openxmlformats.org/officeDocument/2006/relationships" xmlns:m="http://schemas.openxmlformats.org/officeDocument/2006/math" xmlns:v="urn:schemas-microsoft-com:vml" xmlns:wp14="http://schemas.microsoft.com/office/word/2010/wordprocessingDrawing" xmlns:wp="http://schemas.openxmlformats.org/drawingml/2006/wordprocessingDrawing" xmlns:w10="urn:schemas-microsoft-com:office:word" xmlns:w="http://schemas.openxmlformats.org/wordprocessingml/2006/main" xmlns:w14="http://schemas.microsoft.com/office/word/2010/wordml" xmlns:w15="http://schemas.microsoft.com/office/word/2012/wordml" xmlns:w16cex="http://schemas.microsoft.com/office/word/2018/wordml/cex" xmlns:w16cid="http://schemas.microsoft.com/office/word/2016/wordml/cid" xmlns:w16="http://schemas.microsoft.com/office/word/2018/wordml" xmlns:w16sdtdh="http://schemas.microsoft.com/office/word/2020/wordml/sdtdatahash" xmlns:w16se="http://schemas.microsoft.com/office/word/2015/wordml/symex" xmlns:wpg="http://schemas.microsoft.com/office/word/2010/wordprocessingGroup" xmlns:wpi="http://schemas.microsoft.com/office/word/2010/wordprocessingInk" xmlns:wne="http://schemas.microsoft.com/office/word/2006/wordml" xmlns:wps="http://schemas.microsoft.com/office/word/2010/wordprocessingShape" mc:Ignorable="w14 w15 w16se w16cid w16 w16cex w16sdtdh wp14">
   <w:p>
     <w:pPr>
       <w:pStyle w:val="Header"/>
@@ -1740,7 +1770,7 @@
 </file>
 
 <file path=word/numbering.xml><?xml version="1.0" encoding="utf-8"?>
-<w:numbering xmlns:wpc="http://schemas.microsoft.com/office/word/2010/wordprocessingCanvas" xmlns:cx="http://schemas.microsoft.com/office/drawing/2014/chartex" xmlns:cx1="http://schemas.microsoft.com/office/drawing/2015/9/8/chartex" xmlns:cx2="http://schemas.microsoft.com/office/drawing/2015/10/21/chartex" xmlns:cx3="http://schemas.microsoft.com/office/drawing/2016/5/9/chartex" xmlns:cx4="http://schemas.microsoft.com/office/drawing/2016/5/10/chartex" xmlns:cx5="http://schemas.microsoft.com/office/drawing/2016/5/11/chartex" xmlns:cx6="http://schemas.microsoft.com/office/drawing/2016/5/12/chartex" xmlns:cx7="http://schemas.microsoft.com/office/drawing/2016/5/13/chartex" xmlns:cx8="http://schemas.microsoft.com/office/drawing/2016/5/14/chartex" xmlns:mc="http://schemas.openxmlformats.org/markup-compatibility/2006" xmlns:aink="http://schemas.microsoft.com/office/drawing/2016/ink" xmlns:am3d="http://schemas.microsoft.com/office/drawing/2017/model3d" xmlns:o="urn:schemas-microsoft-com:office:office" xmlns:r="http://schemas.openxmlformats.org/officeDocument/2006/relationships" xmlns:m="http://schemas.openxmlformats.org/officeDocument/2006/math" xmlns:v="urn:schemas-microsoft-com:vml" xmlns:wp14="http://schemas.microsoft.com/office/word/2010/wordprocessingDrawing" xmlns:wp="http://schemas.openxmlformats.org/drawingml/2006/wordprocessingDrawing" xmlns:w10="urn:schemas-microsoft-com:office:word" xmlns:w="http://schemas.openxmlformats.org/wordprocessingml/2006/main" xmlns:w14="http://schemas.microsoft.com/office/word/2010/wordml" xmlns:w15="http://schemas.microsoft.com/office/word/2012/wordml" xmlns:w16cex="http://schemas.microsoft.com/office/word/2018/wordml/cex" xmlns:w16cid="http://schemas.microsoft.com/office/word/2016/wordml/cid" xmlns:w16="http://schemas.microsoft.com/office/word/2018/wordml" xmlns:w16se="http://schemas.microsoft.com/office/word/2015/wordml/symex" xmlns:wpg="http://schemas.microsoft.com/office/word/2010/wordprocessingGroup" xmlns:wpi="http://schemas.microsoft.com/office/word/2010/wordprocessingInk" xmlns:wne="http://schemas.microsoft.com/office/word/2006/wordml" xmlns:wps="http://schemas.microsoft.com/office/word/2010/wordprocessingShape" mc:Ignorable="w14 w15 w16se w16cid w16 w16cex wp14">
+<w:numbering xmlns:wpc="http://schemas.microsoft.com/office/word/2010/wordprocessingCanvas" xmlns:cx="http://schemas.microsoft.com/office/drawing/2014/chartex" xmlns:cx1="http://schemas.microsoft.com/office/drawing/2015/9/8/chartex" xmlns:cx2="http://schemas.microsoft.com/office/drawing/2015/10/21/chartex" xmlns:cx3="http://schemas.microsoft.com/office/drawing/2016/5/9/chartex" xmlns:cx4="http://schemas.microsoft.com/office/drawing/2016/5/10/chartex" xmlns:cx5="http://schemas.microsoft.com/office/drawing/2016/5/11/chartex" xmlns:cx6="http://schemas.microsoft.com/office/drawing/2016/5/12/chartex" xmlns:cx7="http://schemas.microsoft.com/office/drawing/2016/5/13/chartex" xmlns:cx8="http://schemas.microsoft.com/office/drawing/2016/5/14/chartex" xmlns:mc="http://schemas.openxmlformats.org/markup-compatibility/2006" xmlns:aink="http://schemas.microsoft.com/office/drawing/2016/ink" xmlns:am3d="http://schemas.microsoft.com/office/drawing/2017/model3d" xmlns:o="urn:schemas-microsoft-com:office:office" xmlns:r="http://schemas.openxmlformats.org/officeDocument/2006/relationships" xmlns:m="http://schemas.openxmlformats.org/officeDocument/2006/math" xmlns:v="urn:schemas-microsoft-com:vml" xmlns:wp14="http://schemas.microsoft.com/office/word/2010/wordprocessingDrawing" xmlns:wp="http://schemas.openxmlformats.org/drawingml/2006/wordprocessingDrawing" xmlns:w10="urn:schemas-microsoft-com:office:word" xmlns:w="http://schemas.openxmlformats.org/wordprocessingml/2006/main" xmlns:w14="http://schemas.microsoft.com/office/word/2010/wordml" xmlns:w15="http://schemas.microsoft.com/office/word/2012/wordml" xmlns:w16cex="http://schemas.microsoft.com/office/word/2018/wordml/cex" xmlns:w16cid="http://schemas.microsoft.com/office/word/2016/wordml/cid" xmlns:w16="http://schemas.microsoft.com/office/word/2018/wordml" xmlns:w16sdtdh="http://schemas.microsoft.com/office/word/2020/wordml/sdtdatahash" xmlns:w16se="http://schemas.microsoft.com/office/word/2015/wordml/symex" xmlns:wpg="http://schemas.microsoft.com/office/word/2010/wordprocessingGroup" xmlns:wpi="http://schemas.microsoft.com/office/word/2010/wordprocessingInk" xmlns:wne="http://schemas.microsoft.com/office/word/2006/wordml" xmlns:wps="http://schemas.microsoft.com/office/word/2010/wordprocessingShape" mc:Ignorable="w14 w15 w16se w16cid w16 w16cex w16sdtdh wp14">
   <w:abstractNum w:abstractNumId="0" w15:restartNumberingAfterBreak="0">
     <w:nsid w:val="28365B33"/>
     <w:multiLevelType w:val="multilevel"/>
@@ -2365,7 +2395,7 @@
 </file>
 
 <file path=word/styles.xml><?xml version="1.0" encoding="utf-8"?>
-<w:styles xmlns:mc="http://schemas.openxmlformats.org/markup-compatibility/2006" xmlns:r="http://schemas.openxmlformats.org/officeDocument/2006/relationships" xmlns:w="http://schemas.openxmlformats.org/wordprocessingml/2006/main" xmlns:w14="http://schemas.microsoft.com/office/word/2010/wordml" xmlns:w15="http://schemas.microsoft.com/office/word/2012/wordml" xmlns:w16cex="http://schemas.microsoft.com/office/word/2018/wordml/cex" xmlns:w16cid="http://schemas.microsoft.com/office/word/2016/wordml/cid" xmlns:w16="http://schemas.microsoft.com/office/word/2018/wordml" xmlns:w16se="http://schemas.microsoft.com/office/word/2015/wordml/symex" mc:Ignorable="w14 w15 w16se w16cid w16 w16cex">
+<w:styles xmlns:mc="http://schemas.openxmlformats.org/markup-compatibility/2006" xmlns:r="http://schemas.openxmlformats.org/officeDocument/2006/relationships" xmlns:w="http://schemas.openxmlformats.org/wordprocessingml/2006/main" xmlns:w14="http://schemas.microsoft.com/office/word/2010/wordml" xmlns:w15="http://schemas.microsoft.com/office/word/2012/wordml" xmlns:w16cex="http://schemas.microsoft.com/office/word/2018/wordml/cex" xmlns:w16cid="http://schemas.microsoft.com/office/word/2016/wordml/cid" xmlns:w16="http://schemas.microsoft.com/office/word/2018/wordml" xmlns:w16sdtdh="http://schemas.microsoft.com/office/word/2020/wordml/sdtdatahash" xmlns:w16se="http://schemas.microsoft.com/office/word/2015/wordml/symex" mc:Ignorable="w14 w15 w16se w16cid w16 w16cex w16sdtdh">
   <w:docDefaults>
     <w:rPrDefault>
       <w:rPr>

</xml_diff>

<commit_message>
updating the resume :)
</commit_message>
<xml_diff>
--- a/exampleSite/static/Robin Zeng Resume 2021.docx
+++ b/exampleSite/static/Robin Zeng Resume 2021.docx
@@ -1,6 +1,6 @@
 
 <file path=word/document.xml><?xml version="1.0" encoding="utf-8"?>
-<w:document xmlns:wpc="http://schemas.microsoft.com/office/word/2010/wordprocessingCanvas" xmlns:cx="http://schemas.microsoft.com/office/drawing/2014/chartex" xmlns:cx1="http://schemas.microsoft.com/office/drawing/2015/9/8/chartex" xmlns:cx2="http://schemas.microsoft.com/office/drawing/2015/10/21/chartex" xmlns:cx3="http://schemas.microsoft.com/office/drawing/2016/5/9/chartex" xmlns:cx4="http://schemas.microsoft.com/office/drawing/2016/5/10/chartex" xmlns:cx5="http://schemas.microsoft.com/office/drawing/2016/5/11/chartex" xmlns:cx6="http://schemas.microsoft.com/office/drawing/2016/5/12/chartex" xmlns:cx7="http://schemas.microsoft.com/office/drawing/2016/5/13/chartex" xmlns:cx8="http://schemas.microsoft.com/office/drawing/2016/5/14/chartex" xmlns:mc="http://schemas.openxmlformats.org/markup-compatibility/2006" xmlns:aink="http://schemas.microsoft.com/office/drawing/2016/ink" xmlns:am3d="http://schemas.microsoft.com/office/drawing/2017/model3d" xmlns:o="urn:schemas-microsoft-com:office:office" xmlns:r="http://schemas.openxmlformats.org/officeDocument/2006/relationships" xmlns:m="http://schemas.openxmlformats.org/officeDocument/2006/math" xmlns:v="urn:schemas-microsoft-com:vml" xmlns:wp14="http://schemas.microsoft.com/office/word/2010/wordprocessingDrawing" xmlns:wp="http://schemas.openxmlformats.org/drawingml/2006/wordprocessingDrawing" xmlns:w10="urn:schemas-microsoft-com:office:word" xmlns:w="http://schemas.openxmlformats.org/wordprocessingml/2006/main" xmlns:w14="http://schemas.microsoft.com/office/word/2010/wordml" xmlns:w15="http://schemas.microsoft.com/office/word/2012/wordml" xmlns:w16cex="http://schemas.microsoft.com/office/word/2018/wordml/cex" xmlns:w16cid="http://schemas.microsoft.com/office/word/2016/wordml/cid" xmlns:w16="http://schemas.microsoft.com/office/word/2018/wordml" xmlns:w16sdtdh="http://schemas.microsoft.com/office/word/2020/wordml/sdtdatahash" xmlns:w16se="http://schemas.microsoft.com/office/word/2015/wordml/symex" xmlns:wpg="http://schemas.microsoft.com/office/word/2010/wordprocessingGroup" xmlns:wpi="http://schemas.microsoft.com/office/word/2010/wordprocessingInk" xmlns:wne="http://schemas.microsoft.com/office/word/2006/wordml" xmlns:wps="http://schemas.microsoft.com/office/word/2010/wordprocessingShape" mc:Ignorable="w14 w15 w16se w16cid w16 w16cex w16sdtdh wp14">
+<w:document xmlns:wpc="http://schemas.microsoft.com/office/word/2010/wordprocessingCanvas" xmlns:cx="http://schemas.microsoft.com/office/drawing/2014/chartex" xmlns:cx1="http://schemas.microsoft.com/office/drawing/2015/9/8/chartex" xmlns:cx2="http://schemas.microsoft.com/office/drawing/2015/10/21/chartex" xmlns:cx3="http://schemas.microsoft.com/office/drawing/2016/5/9/chartex" xmlns:cx4="http://schemas.microsoft.com/office/drawing/2016/5/10/chartex" xmlns:cx5="http://schemas.microsoft.com/office/drawing/2016/5/11/chartex" xmlns:cx6="http://schemas.microsoft.com/office/drawing/2016/5/12/chartex" xmlns:cx7="http://schemas.microsoft.com/office/drawing/2016/5/13/chartex" xmlns:cx8="http://schemas.microsoft.com/office/drawing/2016/5/14/chartex" xmlns:mc="http://schemas.openxmlformats.org/markup-compatibility/2006" xmlns:aink="http://schemas.microsoft.com/office/drawing/2016/ink" xmlns:am3d="http://schemas.microsoft.com/office/drawing/2017/model3d" xmlns:o="urn:schemas-microsoft-com:office:office" xmlns:oel="http://schemas.microsoft.com/office/2019/extlst" xmlns:r="http://schemas.openxmlformats.org/officeDocument/2006/relationships" xmlns:m="http://schemas.openxmlformats.org/officeDocument/2006/math" xmlns:v="urn:schemas-microsoft-com:vml" xmlns:wp14="http://schemas.microsoft.com/office/word/2010/wordprocessingDrawing" xmlns:wp="http://schemas.openxmlformats.org/drawingml/2006/wordprocessingDrawing" xmlns:w10="urn:schemas-microsoft-com:office:word" xmlns:w="http://schemas.openxmlformats.org/wordprocessingml/2006/main" xmlns:w14="http://schemas.microsoft.com/office/word/2010/wordml" xmlns:w15="http://schemas.microsoft.com/office/word/2012/wordml" xmlns:w16cex="http://schemas.microsoft.com/office/word/2018/wordml/cex" xmlns:w16cid="http://schemas.microsoft.com/office/word/2016/wordml/cid" xmlns:w16="http://schemas.microsoft.com/office/word/2018/wordml" xmlns:w16sdtdh="http://schemas.microsoft.com/office/word/2020/wordml/sdtdatahash" xmlns:w16se="http://schemas.microsoft.com/office/word/2015/wordml/symex" xmlns:wpg="http://schemas.microsoft.com/office/word/2010/wordprocessingGroup" xmlns:wpi="http://schemas.microsoft.com/office/word/2010/wordprocessingInk" xmlns:wne="http://schemas.microsoft.com/office/word/2006/wordml" xmlns:wps="http://schemas.microsoft.com/office/word/2010/wordprocessingShape" mc:Ignorable="w14 w15 w16se w16cid w16 w16cex w16sdtdh wp14">
   <w:body>
     <w:p>
       <w:pPr>
@@ -18,7 +18,7 @@
           <w:b/>
           <w:caps/>
         </w:rPr>
-        <w:t>Work &amp; Leadership</w:t>
+        <w:t xml:space="preserve">Work </w:t>
       </w:r>
     </w:p>
     <w:p>
@@ -40,7 +40,7 @@
           <w:sz w:val="20"/>
           <w:szCs w:val="20"/>
         </w:rPr>
-        <w:t>Mastercard</w:t>
+        <w:t>Payment Integrity Center of Excellence</w:t>
       </w:r>
       <w:r>
         <w:rPr>
@@ -62,7 +62,7 @@
           <w:sz w:val="20"/>
           <w:szCs w:val="20"/>
         </w:rPr>
-        <w:t>Arlington, VA</w:t>
+        <w:t>Remote</w:t>
       </w:r>
       <w:r>
         <w:rPr>
@@ -77,7 +77,7 @@
           <w:sz w:val="20"/>
           <w:szCs w:val="20"/>
         </w:rPr>
-        <w:t>Jan 2020-Present</w:t>
+        <w:t>Mar 2022-Present</w:t>
       </w:r>
     </w:p>
     <w:p>
@@ -94,7 +94,7 @@
           <w:sz w:val="20"/>
           <w:szCs w:val="20"/>
         </w:rPr>
-        <w:t>Associate Consultant</w:t>
+        <w:t>Data Scientist</w:t>
       </w:r>
     </w:p>
     <w:p>
@@ -121,51 +121,14 @@
           <w:sz w:val="20"/>
           <w:szCs w:val="20"/>
         </w:rPr>
-        <w:t xml:space="preserve">Leads analyses for a number of major US cities with Mastercard </w:t>
-      </w:r>
-      <w:proofErr w:type="gramStart"/>
-      <w:r>
-        <w:rPr>
-          <w:sz w:val="20"/>
-          <w:szCs w:val="20"/>
-        </w:rPr>
-        <w:t>In</w:t>
-      </w:r>
-      <w:proofErr w:type="gramEnd"/>
-      <w:r>
-        <w:rPr>
-          <w:sz w:val="20"/>
-          <w:szCs w:val="20"/>
-        </w:rPr>
-        <w:t xml:space="preserve"> Solidarity, which aims at closing the economic opportunity gap faced by Black communities. Acts as main data contact and analyst for city governments using Mastercard data</w:t>
-      </w:r>
-      <w:r>
-        <w:rPr>
-          <w:sz w:val="20"/>
-          <w:szCs w:val="20"/>
-        </w:rPr>
-        <w:t>. R</w:t>
-      </w:r>
-      <w:r>
-        <w:rPr>
-          <w:sz w:val="20"/>
-          <w:szCs w:val="20"/>
-        </w:rPr>
-        <w:t xml:space="preserve">egularly provides consulting services </w:t>
-      </w:r>
-      <w:r>
-        <w:rPr>
-          <w:sz w:val="20"/>
-          <w:szCs w:val="20"/>
-        </w:rPr>
-        <w:t xml:space="preserve">on </w:t>
-      </w:r>
-      <w:r>
-        <w:rPr>
-          <w:sz w:val="20"/>
-          <w:szCs w:val="20"/>
-        </w:rPr>
-        <w:t>high-visibility analyses that have led to real policy and infrastructure changes.</w:t>
+        <w:t>Building updated data retrieval and visualization software for the U.S. Treasury</w:t>
+      </w:r>
+      <w:r>
+        <w:rPr>
+          <w:sz w:val="20"/>
+          <w:szCs w:val="20"/>
+        </w:rPr>
+        <w:t xml:space="preserve"> based on AWS, SQL, and R.  </w:t>
       </w:r>
     </w:p>
     <w:p>
@@ -192,70 +155,127 @@
           <w:sz w:val="20"/>
           <w:szCs w:val="20"/>
         </w:rPr>
-        <w:t>Advise</w:t>
-      </w:r>
-      <w:r>
-        <w:rPr>
-          <w:sz w:val="20"/>
-          <w:szCs w:val="20"/>
-        </w:rPr>
-        <w:t>s</w:t>
-      </w:r>
-      <w:r>
-        <w:rPr>
-          <w:sz w:val="20"/>
-          <w:szCs w:val="20"/>
-        </w:rPr>
-        <w:t xml:space="preserve"> national and international </w:t>
-      </w:r>
-      <w:r>
-        <w:rPr>
-          <w:sz w:val="20"/>
-          <w:szCs w:val="20"/>
-        </w:rPr>
-        <w:t xml:space="preserve">organizations including Fortune 500 companies, a private education chain, and non-profits </w:t>
-      </w:r>
-      <w:r>
-        <w:rPr>
-          <w:sz w:val="20"/>
-          <w:szCs w:val="20"/>
-        </w:rPr>
-        <w:t>on data strategy and business analytics to drive $10MM+ in incremental value</w:t>
-      </w:r>
-      <w:r>
-        <w:rPr>
-          <w:sz w:val="20"/>
-          <w:szCs w:val="20"/>
-        </w:rPr>
-        <w:t xml:space="preserve"> so far</w:t>
-      </w:r>
-      <w:r>
-        <w:rPr>
-          <w:sz w:val="20"/>
-          <w:szCs w:val="20"/>
-        </w:rPr>
-        <w:t xml:space="preserve"> for client companies, </w:t>
-      </w:r>
-      <w:r>
-        <w:rPr>
-          <w:sz w:val="20"/>
-          <w:szCs w:val="20"/>
-        </w:rPr>
-        <w:t>securing</w:t>
-      </w:r>
-      <w:r>
-        <w:rPr>
-          <w:sz w:val="20"/>
-          <w:szCs w:val="20"/>
-        </w:rPr>
-        <w:t xml:space="preserve"> contracts worth millions for Mastercard</w:t>
-      </w:r>
-      <w:r>
-        <w:rPr>
-          <w:sz w:val="20"/>
-          <w:szCs w:val="20"/>
-        </w:rPr>
-        <w:t>.</w:t>
+        <w:t>Analyzing massive payments datasets to identify common blockers</w:t>
+      </w:r>
+      <w:r>
+        <w:rPr>
+          <w:sz w:val="20"/>
+          <w:szCs w:val="20"/>
+        </w:rPr>
+        <w:t xml:space="preserve"> in</w:t>
+      </w:r>
+      <w:r>
+        <w:rPr>
+          <w:sz w:val="20"/>
+          <w:szCs w:val="20"/>
+        </w:rPr>
+        <w:t xml:space="preserve"> delivering </w:t>
+      </w:r>
+      <w:r>
+        <w:rPr>
+          <w:sz w:val="20"/>
+          <w:szCs w:val="20"/>
+        </w:rPr>
+        <w:t xml:space="preserve">government </w:t>
+      </w:r>
+      <w:r>
+        <w:rPr>
+          <w:sz w:val="20"/>
+          <w:szCs w:val="20"/>
+        </w:rPr>
+        <w:t>benefits payments (Social Security, tax refunds,</w:t>
+      </w:r>
+      <w:r>
+        <w:rPr>
+          <w:sz w:val="20"/>
+          <w:szCs w:val="20"/>
+        </w:rPr>
+        <w:t xml:space="preserve"> COVID recovery funding).</w:t>
+      </w:r>
+    </w:p>
+    <w:p>
+      <w:pPr>
+        <w:tabs>
+          <w:tab w:val="left" w:pos="1440"/>
+          <w:tab w:val="right" w:pos="10494"/>
+        </w:tabs>
+        <w:spacing w:before="120"/>
+        <w:ind w:left="0" w:hanging="2"/>
+        <w:rPr>
+          <w:sz w:val="20"/>
+          <w:szCs w:val="20"/>
+        </w:rPr>
+      </w:pPr>
+      <w:bookmarkStart w:id="0" w:name="_Hlk117758590"/>
+      <w:r>
+        <w:rPr>
+          <w:b/>
+          <w:sz w:val="20"/>
+          <w:szCs w:val="20"/>
+        </w:rPr>
+        <w:t>Mastercard</w:t>
+      </w:r>
+      <w:r>
+        <w:rPr>
+          <w:sz w:val="20"/>
+          <w:szCs w:val="20"/>
+        </w:rPr>
+        <w:t>,</w:t>
+      </w:r>
+      <w:r>
+        <w:rPr>
+          <w:b/>
+          <w:sz w:val="20"/>
+          <w:szCs w:val="20"/>
+        </w:rPr>
+        <w:t xml:space="preserve"> </w:t>
+      </w:r>
+      <w:r>
+        <w:rPr>
+          <w:sz w:val="20"/>
+          <w:szCs w:val="20"/>
+        </w:rPr>
+        <w:t>Arlington, VA</w:t>
+      </w:r>
+      <w:r>
+        <w:rPr>
+          <w:sz w:val="20"/>
+          <w:szCs w:val="20"/>
+        </w:rPr>
+        <w:tab/>
+      </w:r>
+      <w:r>
+        <w:rPr>
+          <w:b/>
+          <w:sz w:val="20"/>
+          <w:szCs w:val="20"/>
+        </w:rPr>
+        <w:t>Jan 2020-</w:t>
+      </w:r>
+      <w:r>
+        <w:rPr>
+          <w:b/>
+          <w:sz w:val="20"/>
+          <w:szCs w:val="20"/>
+        </w:rPr>
+        <w:t>Mar 2022</w:t>
+      </w:r>
+    </w:p>
+    <w:p>
+      <w:pPr>
+        <w:ind w:left="0" w:hanging="2"/>
+        <w:rPr>
+          <w:sz w:val="20"/>
+          <w:szCs w:val="20"/>
+        </w:rPr>
+      </w:pPr>
+      <w:r>
+        <w:rPr>
+          <w:i/>
+          <w:sz w:val="20"/>
+          <w:szCs w:val="20"/>
+        </w:rPr>
+        <w:t>Associate Consultant</w:t>
       </w:r>
     </w:p>
     <w:p>
@@ -282,7 +302,253 @@
           <w:sz w:val="20"/>
           <w:szCs w:val="20"/>
         </w:rPr>
-        <w:t xml:space="preserve">Cleans, loads, and analyzes a variety of datasets such as financial, health, and demographic datasets for clients using a combination of SQL, Mastercard proprietary software, and R. </w:t>
+        <w:t xml:space="preserve">Led analyses for a number of major US cities with Mastercard </w:t>
+      </w:r>
+      <w:proofErr w:type="gramStart"/>
+      <w:r>
+        <w:rPr>
+          <w:sz w:val="20"/>
+          <w:szCs w:val="20"/>
+        </w:rPr>
+        <w:t>In</w:t>
+      </w:r>
+      <w:proofErr w:type="gramEnd"/>
+      <w:r>
+        <w:rPr>
+          <w:sz w:val="20"/>
+          <w:szCs w:val="20"/>
+        </w:rPr>
+        <w:t xml:space="preserve"> Solidarity, which aim</w:t>
+      </w:r>
+      <w:r>
+        <w:rPr>
+          <w:sz w:val="20"/>
+          <w:szCs w:val="20"/>
+        </w:rPr>
+        <w:t>ed</w:t>
+      </w:r>
+      <w:r>
+        <w:rPr>
+          <w:sz w:val="20"/>
+          <w:szCs w:val="20"/>
+        </w:rPr>
+        <w:t xml:space="preserve"> at closing the economic opportunity gap faced by Black communities. Act</w:t>
+      </w:r>
+      <w:r>
+        <w:rPr>
+          <w:sz w:val="20"/>
+          <w:szCs w:val="20"/>
+        </w:rPr>
+        <w:t>ed</w:t>
+      </w:r>
+      <w:r>
+        <w:rPr>
+          <w:sz w:val="20"/>
+          <w:szCs w:val="20"/>
+        </w:rPr>
+        <w:t xml:space="preserve"> as main data contact and analyst for city governments using Mastercard data</w:t>
+      </w:r>
+      <w:r>
+        <w:rPr>
+          <w:sz w:val="20"/>
+          <w:szCs w:val="20"/>
+        </w:rPr>
+        <w:t>. R</w:t>
+      </w:r>
+      <w:r>
+        <w:rPr>
+          <w:sz w:val="20"/>
+          <w:szCs w:val="20"/>
+        </w:rPr>
+        <w:t>egularly provide</w:t>
+      </w:r>
+      <w:r>
+        <w:rPr>
+          <w:sz w:val="20"/>
+          <w:szCs w:val="20"/>
+        </w:rPr>
+        <w:t>d</w:t>
+      </w:r>
+      <w:r>
+        <w:rPr>
+          <w:sz w:val="20"/>
+          <w:szCs w:val="20"/>
+        </w:rPr>
+        <w:t xml:space="preserve"> consulting services </w:t>
+      </w:r>
+      <w:r>
+        <w:rPr>
+          <w:sz w:val="20"/>
+          <w:szCs w:val="20"/>
+        </w:rPr>
+        <w:t xml:space="preserve">on </w:t>
+      </w:r>
+      <w:r>
+        <w:rPr>
+          <w:sz w:val="20"/>
+          <w:szCs w:val="20"/>
+        </w:rPr>
+        <w:t>high-visibility analyses that have led to real policy and infrastructure changes.</w:t>
+      </w:r>
+    </w:p>
+    <w:bookmarkEnd w:id="0"/>
+    <w:p>
+      <w:pPr>
+        <w:pStyle w:val="ListParagraph"/>
+        <w:numPr>
+          <w:ilvl w:val="0"/>
+          <w:numId w:val="3"/>
+        </w:numPr>
+        <w:tabs>
+          <w:tab w:val="left" w:pos="1440"/>
+          <w:tab w:val="right" w:pos="10494"/>
+        </w:tabs>
+        <w:spacing w:before="120" w:after="120" w:line="240" w:lineRule="auto"/>
+        <w:ind w:leftChars="0" w:firstLineChars="0"/>
+        <w:contextualSpacing w:val="0"/>
+        <w:rPr>
+          <w:sz w:val="20"/>
+          <w:szCs w:val="20"/>
+        </w:rPr>
+      </w:pPr>
+      <w:r>
+        <w:rPr>
+          <w:sz w:val="20"/>
+          <w:szCs w:val="20"/>
+        </w:rPr>
+        <w:t>Advise</w:t>
+      </w:r>
+      <w:r>
+        <w:rPr>
+          <w:sz w:val="20"/>
+          <w:szCs w:val="20"/>
+        </w:rPr>
+        <w:t>d</w:t>
+      </w:r>
+      <w:r>
+        <w:rPr>
+          <w:sz w:val="20"/>
+          <w:szCs w:val="20"/>
+        </w:rPr>
+        <w:t xml:space="preserve"> national and international </w:t>
+      </w:r>
+      <w:r>
+        <w:rPr>
+          <w:sz w:val="20"/>
+          <w:szCs w:val="20"/>
+        </w:rPr>
+        <w:t xml:space="preserve">organizations including Fortune 500 companies, a private education chain, and non-profits </w:t>
+      </w:r>
+      <w:r>
+        <w:rPr>
+          <w:sz w:val="20"/>
+          <w:szCs w:val="20"/>
+        </w:rPr>
+        <w:t>on data strategy and business analytics to drive $10MM+ in incremental value</w:t>
+      </w:r>
+      <w:r>
+        <w:rPr>
+          <w:sz w:val="20"/>
+          <w:szCs w:val="20"/>
+        </w:rPr>
+        <w:t xml:space="preserve"> so far</w:t>
+      </w:r>
+      <w:r>
+        <w:rPr>
+          <w:sz w:val="20"/>
+          <w:szCs w:val="20"/>
+        </w:rPr>
+        <w:t xml:space="preserve"> for client companies, </w:t>
+      </w:r>
+      <w:r>
+        <w:rPr>
+          <w:sz w:val="20"/>
+          <w:szCs w:val="20"/>
+        </w:rPr>
+        <w:t>securing</w:t>
+      </w:r>
+      <w:r>
+        <w:rPr>
+          <w:sz w:val="20"/>
+          <w:szCs w:val="20"/>
+        </w:rPr>
+        <w:t xml:space="preserve"> contracts worth millions for Mastercard</w:t>
+      </w:r>
+      <w:r>
+        <w:rPr>
+          <w:sz w:val="20"/>
+          <w:szCs w:val="20"/>
+        </w:rPr>
+        <w:t>.</w:t>
+      </w:r>
+    </w:p>
+    <w:p>
+      <w:pPr>
+        <w:pStyle w:val="ListParagraph"/>
+        <w:numPr>
+          <w:ilvl w:val="0"/>
+          <w:numId w:val="3"/>
+        </w:numPr>
+        <w:tabs>
+          <w:tab w:val="left" w:pos="1440"/>
+          <w:tab w:val="right" w:pos="10494"/>
+        </w:tabs>
+        <w:spacing w:before="120" w:after="120" w:line="240" w:lineRule="auto"/>
+        <w:ind w:leftChars="0" w:firstLineChars="0"/>
+        <w:contextualSpacing w:val="0"/>
+        <w:rPr>
+          <w:sz w:val="20"/>
+          <w:szCs w:val="20"/>
+        </w:rPr>
+      </w:pPr>
+      <w:r>
+        <w:rPr>
+          <w:sz w:val="20"/>
+          <w:szCs w:val="20"/>
+        </w:rPr>
+        <w:t>Clean</w:t>
+      </w:r>
+      <w:r>
+        <w:rPr>
+          <w:sz w:val="20"/>
+          <w:szCs w:val="20"/>
+        </w:rPr>
+        <w:t>ed</w:t>
+      </w:r>
+      <w:r>
+        <w:rPr>
+          <w:sz w:val="20"/>
+          <w:szCs w:val="20"/>
+        </w:rPr>
+        <w:t>, load</w:t>
+      </w:r>
+      <w:r>
+        <w:rPr>
+          <w:sz w:val="20"/>
+          <w:szCs w:val="20"/>
+        </w:rPr>
+        <w:t>ed,</w:t>
+      </w:r>
+      <w:r>
+        <w:rPr>
+          <w:sz w:val="20"/>
+          <w:szCs w:val="20"/>
+        </w:rPr>
+        <w:t xml:space="preserve"> and analyze</w:t>
+      </w:r>
+      <w:r>
+        <w:rPr>
+          <w:sz w:val="20"/>
+          <w:szCs w:val="20"/>
+        </w:rPr>
+        <w:t>d</w:t>
+      </w:r>
+      <w:r>
+        <w:rPr>
+          <w:sz w:val="20"/>
+          <w:szCs w:val="20"/>
+        </w:rPr>
+        <w:t xml:space="preserve"> a variety of datasets such as financial, health, and demographic datasets for clients using a combination of SQL, Mastercard proprietary software, and R. </w:t>
       </w:r>
     </w:p>
     <w:p>
@@ -602,111 +868,6 @@
     </w:p>
     <w:p>
       <w:pPr>
-        <w:tabs>
-          <w:tab w:val="left" w:pos="1440"/>
-          <w:tab w:val="right" w:pos="10494"/>
-        </w:tabs>
-        <w:spacing w:before="120"/>
-        <w:ind w:left="0" w:hanging="2"/>
-        <w:rPr>
-          <w:sz w:val="20"/>
-          <w:szCs w:val="20"/>
-        </w:rPr>
-      </w:pPr>
-      <w:r>
-        <w:rPr>
-          <w:b/>
-          <w:sz w:val="20"/>
-          <w:szCs w:val="20"/>
-        </w:rPr>
-        <w:t>Association for Women in Mathematics (AWM)</w:t>
-      </w:r>
-      <w:r>
-        <w:rPr>
-          <w:smallCaps/>
-          <w:sz w:val="20"/>
-          <w:szCs w:val="20"/>
-        </w:rPr>
-        <w:t>,</w:t>
-      </w:r>
-      <w:r>
-        <w:rPr>
-          <w:b/>
-          <w:smallCaps/>
-          <w:sz w:val="20"/>
-          <w:szCs w:val="20"/>
-        </w:rPr>
-        <w:t xml:space="preserve"> </w:t>
-      </w:r>
-      <w:r>
-        <w:rPr>
-          <w:sz w:val="20"/>
-          <w:szCs w:val="20"/>
-        </w:rPr>
-        <w:t>Dartmouth College</w:t>
-      </w:r>
-      <w:r>
-        <w:rPr>
-          <w:sz w:val="20"/>
-          <w:szCs w:val="20"/>
-        </w:rPr>
-        <w:tab/>
-      </w:r>
-      <w:r>
-        <w:rPr>
-          <w:b/>
-          <w:sz w:val="20"/>
-          <w:szCs w:val="20"/>
-        </w:rPr>
-        <w:t>Sept 2015-Jun 2019</w:t>
-      </w:r>
-    </w:p>
-    <w:p>
-      <w:pPr>
-        <w:ind w:left="0" w:hanging="2"/>
-        <w:rPr>
-          <w:sz w:val="20"/>
-          <w:szCs w:val="20"/>
-        </w:rPr>
-      </w:pPr>
-      <w:r>
-        <w:rPr>
-          <w:i/>
-          <w:sz w:val="20"/>
-          <w:szCs w:val="20"/>
-        </w:rPr>
-        <w:t>Chapter Executive</w:t>
-      </w:r>
-    </w:p>
-    <w:p>
-      <w:pPr>
-        <w:pStyle w:val="ListParagraph"/>
-        <w:numPr>
-          <w:ilvl w:val="0"/>
-          <w:numId w:val="3"/>
-        </w:numPr>
-        <w:tabs>
-          <w:tab w:val="left" w:pos="1440"/>
-          <w:tab w:val="right" w:pos="10494"/>
-        </w:tabs>
-        <w:spacing w:before="120" w:line="240" w:lineRule="auto"/>
-        <w:ind w:leftChars="0" w:firstLineChars="0"/>
-        <w:contextualSpacing w:val="0"/>
-        <w:rPr>
-          <w:sz w:val="20"/>
-          <w:szCs w:val="20"/>
-        </w:rPr>
-      </w:pPr>
-      <w:r>
-        <w:rPr>
-          <w:sz w:val="20"/>
-          <w:szCs w:val="20"/>
-        </w:rPr>
-        <w:t>Campaigned for gender equality in STEM through AWM. Expanded active membership from 3 students to over 50 through effective programming, cultivating a strong network of student and professional women mathematicians.</w:t>
-      </w:r>
-    </w:p>
-    <w:p>
-      <w:pPr>
         <w:pBdr>
           <w:bottom w:val="single" w:sz="4" w:space="1" w:color="000000"/>
         </w:pBdr>
@@ -859,7 +1020,56 @@
           <w:sz w:val="20"/>
           <w:szCs w:val="20"/>
         </w:rPr>
-        <w:t xml:space="preserve">Producer, co-host, and researcher for </w:t>
+        <w:t>Produce</w:t>
+      </w:r>
+      <w:r>
+        <w:rPr>
+          <w:sz w:val="20"/>
+          <w:szCs w:val="20"/>
+        </w:rPr>
+        <w:t>d</w:t>
+      </w:r>
+      <w:r>
+        <w:rPr>
+          <w:sz w:val="20"/>
+          <w:szCs w:val="20"/>
+        </w:rPr>
+        <w:t>,</w:t>
+      </w:r>
+      <w:r>
+        <w:rPr>
+          <w:sz w:val="20"/>
+          <w:szCs w:val="20"/>
+        </w:rPr>
+        <w:t xml:space="preserve"> co-host</w:t>
+      </w:r>
+      <w:r>
+        <w:rPr>
+          <w:sz w:val="20"/>
+          <w:szCs w:val="20"/>
+        </w:rPr>
+        <w:t>ed</w:t>
+      </w:r>
+      <w:r>
+        <w:rPr>
+          <w:sz w:val="20"/>
+          <w:szCs w:val="20"/>
+        </w:rPr>
+        <w:t>, and researche</w:t>
+      </w:r>
+      <w:r>
+        <w:rPr>
+          <w:sz w:val="20"/>
+          <w:szCs w:val="20"/>
+        </w:rPr>
+        <w:t>d</w:t>
+      </w:r>
+      <w:r>
+        <w:rPr>
+          <w:sz w:val="20"/>
+          <w:szCs w:val="20"/>
+        </w:rPr>
+        <w:t xml:space="preserve"> for </w:t>
       </w:r>
       <w:r>
         <w:rPr>
@@ -875,7 +1085,35 @@
           <w:sz w:val="20"/>
           <w:szCs w:val="20"/>
         </w:rPr>
-        <w:t>a podcast about important figures in Asian American history and the social, political, and economic contexts that surrounded their lives.</w:t>
+        <w:t>a podcast about Asian</w:t>
+      </w:r>
+      <w:r>
+        <w:rPr>
+          <w:sz w:val="20"/>
+          <w:szCs w:val="20"/>
+        </w:rPr>
+        <w:t>-</w:t>
+      </w:r>
+      <w:r>
+        <w:rPr>
+          <w:sz w:val="20"/>
+          <w:szCs w:val="20"/>
+        </w:rPr>
+        <w:t>American</w:t>
+      </w:r>
+      <w:r>
+        <w:rPr>
+          <w:sz w:val="20"/>
+          <w:szCs w:val="20"/>
+        </w:rPr>
+        <w:t xml:space="preserve"> history</w:t>
+      </w:r>
+      <w:r>
+        <w:rPr>
+          <w:sz w:val="20"/>
+          <w:szCs w:val="20"/>
+        </w:rPr>
+        <w:t>.</w:t>
       </w:r>
     </w:p>
     <w:p>
@@ -1277,7 +1515,7 @@
 </file>
 
 <file path=word/endnotes.xml><?xml version="1.0" encoding="utf-8"?>
-<w:endnotes xmlns:wpc="http://schemas.microsoft.com/office/word/2010/wordprocessingCanvas" xmlns:cx="http://schemas.microsoft.com/office/drawing/2014/chartex" xmlns:cx1="http://schemas.microsoft.com/office/drawing/2015/9/8/chartex" xmlns:cx2="http://schemas.microsoft.com/office/drawing/2015/10/21/chartex" xmlns:cx3="http://schemas.microsoft.com/office/drawing/2016/5/9/chartex" xmlns:cx4="http://schemas.microsoft.com/office/drawing/2016/5/10/chartex" xmlns:cx5="http://schemas.microsoft.com/office/drawing/2016/5/11/chartex" xmlns:cx6="http://schemas.microsoft.com/office/drawing/2016/5/12/chartex" xmlns:cx7="http://schemas.microsoft.com/office/drawing/2016/5/13/chartex" xmlns:cx8="http://schemas.microsoft.com/office/drawing/2016/5/14/chartex" xmlns:mc="http://schemas.openxmlformats.org/markup-compatibility/2006" xmlns:aink="http://schemas.microsoft.com/office/drawing/2016/ink" xmlns:am3d="http://schemas.microsoft.com/office/drawing/2017/model3d" xmlns:o="urn:schemas-microsoft-com:office:office" xmlns:r="http://schemas.openxmlformats.org/officeDocument/2006/relationships" xmlns:m="http://schemas.openxmlformats.org/officeDocument/2006/math" xmlns:v="urn:schemas-microsoft-com:vml" xmlns:wp14="http://schemas.microsoft.com/office/word/2010/wordprocessingDrawing" xmlns:wp="http://schemas.openxmlformats.org/drawingml/2006/wordprocessingDrawing" xmlns:w10="urn:schemas-microsoft-com:office:word" xmlns:w="http://schemas.openxmlformats.org/wordprocessingml/2006/main" xmlns:w14="http://schemas.microsoft.com/office/word/2010/wordml" xmlns:w15="http://schemas.microsoft.com/office/word/2012/wordml" xmlns:w16cex="http://schemas.microsoft.com/office/word/2018/wordml/cex" xmlns:w16cid="http://schemas.microsoft.com/office/word/2016/wordml/cid" xmlns:w16="http://schemas.microsoft.com/office/word/2018/wordml" xmlns:w16sdtdh="http://schemas.microsoft.com/office/word/2020/wordml/sdtdatahash" xmlns:w16se="http://schemas.microsoft.com/office/word/2015/wordml/symex" xmlns:wpg="http://schemas.microsoft.com/office/word/2010/wordprocessingGroup" xmlns:wpi="http://schemas.microsoft.com/office/word/2010/wordprocessingInk" xmlns:wne="http://schemas.microsoft.com/office/word/2006/wordml" xmlns:wps="http://schemas.microsoft.com/office/word/2010/wordprocessingShape" mc:Ignorable="w14 w15 w16se w16cid w16 w16cex w16sdtdh wp14">
+<w:endnotes xmlns:wpc="http://schemas.microsoft.com/office/word/2010/wordprocessingCanvas" xmlns:cx="http://schemas.microsoft.com/office/drawing/2014/chartex" xmlns:cx1="http://schemas.microsoft.com/office/drawing/2015/9/8/chartex" xmlns:cx2="http://schemas.microsoft.com/office/drawing/2015/10/21/chartex" xmlns:cx3="http://schemas.microsoft.com/office/drawing/2016/5/9/chartex" xmlns:cx4="http://schemas.microsoft.com/office/drawing/2016/5/10/chartex" xmlns:cx5="http://schemas.microsoft.com/office/drawing/2016/5/11/chartex" xmlns:cx6="http://schemas.microsoft.com/office/drawing/2016/5/12/chartex" xmlns:cx7="http://schemas.microsoft.com/office/drawing/2016/5/13/chartex" xmlns:cx8="http://schemas.microsoft.com/office/drawing/2016/5/14/chartex" xmlns:mc="http://schemas.openxmlformats.org/markup-compatibility/2006" xmlns:aink="http://schemas.microsoft.com/office/drawing/2016/ink" xmlns:am3d="http://schemas.microsoft.com/office/drawing/2017/model3d" xmlns:o="urn:schemas-microsoft-com:office:office" xmlns:oel="http://schemas.microsoft.com/office/2019/extlst" xmlns:r="http://schemas.openxmlformats.org/officeDocument/2006/relationships" xmlns:m="http://schemas.openxmlformats.org/officeDocument/2006/math" xmlns:v="urn:schemas-microsoft-com:vml" xmlns:wp14="http://schemas.microsoft.com/office/word/2010/wordprocessingDrawing" xmlns:wp="http://schemas.openxmlformats.org/drawingml/2006/wordprocessingDrawing" xmlns:w10="urn:schemas-microsoft-com:office:word" xmlns:w="http://schemas.openxmlformats.org/wordprocessingml/2006/main" xmlns:w14="http://schemas.microsoft.com/office/word/2010/wordml" xmlns:w15="http://schemas.microsoft.com/office/word/2012/wordml" xmlns:w16cex="http://schemas.microsoft.com/office/word/2018/wordml/cex" xmlns:w16cid="http://schemas.microsoft.com/office/word/2016/wordml/cid" xmlns:w16="http://schemas.microsoft.com/office/word/2018/wordml" xmlns:w16sdtdh="http://schemas.microsoft.com/office/word/2020/wordml/sdtdatahash" xmlns:w16se="http://schemas.microsoft.com/office/word/2015/wordml/symex" xmlns:wpg="http://schemas.microsoft.com/office/word/2010/wordprocessingGroup" xmlns:wpi="http://schemas.microsoft.com/office/word/2010/wordprocessingInk" xmlns:wne="http://schemas.microsoft.com/office/word/2006/wordml" xmlns:wps="http://schemas.microsoft.com/office/word/2010/wordprocessingShape" mc:Ignorable="w14 w15 w16se w16cid w16 w16cex w16sdtdh wp14">
   <w:endnote w:type="separator" w:id="-1">
     <w:p>
       <w:pPr>
@@ -1304,7 +1542,7 @@
 </file>
 
 <file path=word/footer1.xml><?xml version="1.0" encoding="utf-8"?>
-<w:ftr xmlns:wpc="http://schemas.microsoft.com/office/word/2010/wordprocessingCanvas" xmlns:cx="http://schemas.microsoft.com/office/drawing/2014/chartex" xmlns:cx1="http://schemas.microsoft.com/office/drawing/2015/9/8/chartex" xmlns:cx2="http://schemas.microsoft.com/office/drawing/2015/10/21/chartex" xmlns:cx3="http://schemas.microsoft.com/office/drawing/2016/5/9/chartex" xmlns:cx4="http://schemas.microsoft.com/office/drawing/2016/5/10/chartex" xmlns:cx5="http://schemas.microsoft.com/office/drawing/2016/5/11/chartex" xmlns:cx6="http://schemas.microsoft.com/office/drawing/2016/5/12/chartex" xmlns:cx7="http://schemas.microsoft.com/office/drawing/2016/5/13/chartex" xmlns:cx8="http://schemas.microsoft.com/office/drawing/2016/5/14/chartex" xmlns:mc="http://schemas.openxmlformats.org/markup-compatibility/2006" xmlns:aink="http://schemas.microsoft.com/office/drawing/2016/ink" xmlns:am3d="http://schemas.microsoft.com/office/drawing/2017/model3d" xmlns:o="urn:schemas-microsoft-com:office:office" xmlns:r="http://schemas.openxmlformats.org/officeDocument/2006/relationships" xmlns:m="http://schemas.openxmlformats.org/officeDocument/2006/math" xmlns:v="urn:schemas-microsoft-com:vml" xmlns:wp14="http://schemas.microsoft.com/office/word/2010/wordprocessingDrawing" xmlns:wp="http://schemas.openxmlformats.org/drawingml/2006/wordprocessingDrawing" xmlns:w10="urn:schemas-microsoft-com:office:word" xmlns:w="http://schemas.openxmlformats.org/wordprocessingml/2006/main" xmlns:w14="http://schemas.microsoft.com/office/word/2010/wordml" xmlns:w15="http://schemas.microsoft.com/office/word/2012/wordml" xmlns:w16cex="http://schemas.microsoft.com/office/word/2018/wordml/cex" xmlns:w16cid="http://schemas.microsoft.com/office/word/2016/wordml/cid" xmlns:w16="http://schemas.microsoft.com/office/word/2018/wordml" xmlns:w16sdtdh="http://schemas.microsoft.com/office/word/2020/wordml/sdtdatahash" xmlns:w16se="http://schemas.microsoft.com/office/word/2015/wordml/symex" xmlns:wpg="http://schemas.microsoft.com/office/word/2010/wordprocessingGroup" xmlns:wpi="http://schemas.microsoft.com/office/word/2010/wordprocessingInk" xmlns:wne="http://schemas.microsoft.com/office/word/2006/wordml" xmlns:wps="http://schemas.microsoft.com/office/word/2010/wordprocessingShape" mc:Ignorable="w14 w15 w16se w16cid w16 w16cex w16sdtdh wp14">
+<w:ftr xmlns:wpc="http://schemas.microsoft.com/office/word/2010/wordprocessingCanvas" xmlns:cx="http://schemas.microsoft.com/office/drawing/2014/chartex" xmlns:cx1="http://schemas.microsoft.com/office/drawing/2015/9/8/chartex" xmlns:cx2="http://schemas.microsoft.com/office/drawing/2015/10/21/chartex" xmlns:cx3="http://schemas.microsoft.com/office/drawing/2016/5/9/chartex" xmlns:cx4="http://schemas.microsoft.com/office/drawing/2016/5/10/chartex" xmlns:cx5="http://schemas.microsoft.com/office/drawing/2016/5/11/chartex" xmlns:cx6="http://schemas.microsoft.com/office/drawing/2016/5/12/chartex" xmlns:cx7="http://schemas.microsoft.com/office/drawing/2016/5/13/chartex" xmlns:cx8="http://schemas.microsoft.com/office/drawing/2016/5/14/chartex" xmlns:mc="http://schemas.openxmlformats.org/markup-compatibility/2006" xmlns:aink="http://schemas.microsoft.com/office/drawing/2016/ink" xmlns:am3d="http://schemas.microsoft.com/office/drawing/2017/model3d" xmlns:o="urn:schemas-microsoft-com:office:office" xmlns:oel="http://schemas.microsoft.com/office/2019/extlst" xmlns:r="http://schemas.openxmlformats.org/officeDocument/2006/relationships" xmlns:m="http://schemas.openxmlformats.org/officeDocument/2006/math" xmlns:v="urn:schemas-microsoft-com:vml" xmlns:wp14="http://schemas.microsoft.com/office/word/2010/wordprocessingDrawing" xmlns:wp="http://schemas.openxmlformats.org/drawingml/2006/wordprocessingDrawing" xmlns:w10="urn:schemas-microsoft-com:office:word" xmlns:w="http://schemas.openxmlformats.org/wordprocessingml/2006/main" xmlns:w14="http://schemas.microsoft.com/office/word/2010/wordml" xmlns:w15="http://schemas.microsoft.com/office/word/2012/wordml" xmlns:w16cex="http://schemas.microsoft.com/office/word/2018/wordml/cex" xmlns:w16cid="http://schemas.microsoft.com/office/word/2016/wordml/cid" xmlns:w16="http://schemas.microsoft.com/office/word/2018/wordml" xmlns:w16sdtdh="http://schemas.microsoft.com/office/word/2020/wordml/sdtdatahash" xmlns:w16se="http://schemas.microsoft.com/office/word/2015/wordml/symex" xmlns:wpg="http://schemas.microsoft.com/office/word/2010/wordprocessingGroup" xmlns:wpi="http://schemas.microsoft.com/office/word/2010/wordprocessingInk" xmlns:wne="http://schemas.microsoft.com/office/word/2006/wordml" xmlns:wps="http://schemas.microsoft.com/office/word/2010/wordprocessingShape" mc:Ignorable="w14 w15 w16se w16cid w16 w16cex w16sdtdh wp14">
   <w:p>
     <w:pPr>
       <w:pStyle w:val="Footer"/>
@@ -1315,7 +1553,7 @@
 </file>
 
 <file path=word/footer2.xml><?xml version="1.0" encoding="utf-8"?>
-<w:ftr xmlns:wpc="http://schemas.microsoft.com/office/word/2010/wordprocessingCanvas" xmlns:cx="http://schemas.microsoft.com/office/drawing/2014/chartex" xmlns:cx1="http://schemas.microsoft.com/office/drawing/2015/9/8/chartex" xmlns:cx2="http://schemas.microsoft.com/office/drawing/2015/10/21/chartex" xmlns:cx3="http://schemas.microsoft.com/office/drawing/2016/5/9/chartex" xmlns:cx4="http://schemas.microsoft.com/office/drawing/2016/5/10/chartex" xmlns:cx5="http://schemas.microsoft.com/office/drawing/2016/5/11/chartex" xmlns:cx6="http://schemas.microsoft.com/office/drawing/2016/5/12/chartex" xmlns:cx7="http://schemas.microsoft.com/office/drawing/2016/5/13/chartex" xmlns:cx8="http://schemas.microsoft.com/office/drawing/2016/5/14/chartex" xmlns:mc="http://schemas.openxmlformats.org/markup-compatibility/2006" xmlns:aink="http://schemas.microsoft.com/office/drawing/2016/ink" xmlns:am3d="http://schemas.microsoft.com/office/drawing/2017/model3d" xmlns:o="urn:schemas-microsoft-com:office:office" xmlns:r="http://schemas.openxmlformats.org/officeDocument/2006/relationships" xmlns:m="http://schemas.openxmlformats.org/officeDocument/2006/math" xmlns:v="urn:schemas-microsoft-com:vml" xmlns:wp14="http://schemas.microsoft.com/office/word/2010/wordprocessingDrawing" xmlns:wp="http://schemas.openxmlformats.org/drawingml/2006/wordprocessingDrawing" xmlns:w10="urn:schemas-microsoft-com:office:word" xmlns:w="http://schemas.openxmlformats.org/wordprocessingml/2006/main" xmlns:w14="http://schemas.microsoft.com/office/word/2010/wordml" xmlns:w15="http://schemas.microsoft.com/office/word/2012/wordml" xmlns:w16cex="http://schemas.microsoft.com/office/word/2018/wordml/cex" xmlns:w16cid="http://schemas.microsoft.com/office/word/2016/wordml/cid" xmlns:w16="http://schemas.microsoft.com/office/word/2018/wordml" xmlns:w16sdtdh="http://schemas.microsoft.com/office/word/2020/wordml/sdtdatahash" xmlns:w16se="http://schemas.microsoft.com/office/word/2015/wordml/symex" xmlns:wpg="http://schemas.microsoft.com/office/word/2010/wordprocessingGroup" xmlns:wpi="http://schemas.microsoft.com/office/word/2010/wordprocessingInk" xmlns:wne="http://schemas.microsoft.com/office/word/2006/wordml" xmlns:wps="http://schemas.microsoft.com/office/word/2010/wordprocessingShape" mc:Ignorable="w14 w15 w16se w16cid w16 w16cex w16sdtdh wp14">
+<w:ftr xmlns:wpc="http://schemas.microsoft.com/office/word/2010/wordprocessingCanvas" xmlns:cx="http://schemas.microsoft.com/office/drawing/2014/chartex" xmlns:cx1="http://schemas.microsoft.com/office/drawing/2015/9/8/chartex" xmlns:cx2="http://schemas.microsoft.com/office/drawing/2015/10/21/chartex" xmlns:cx3="http://schemas.microsoft.com/office/drawing/2016/5/9/chartex" xmlns:cx4="http://schemas.microsoft.com/office/drawing/2016/5/10/chartex" xmlns:cx5="http://schemas.microsoft.com/office/drawing/2016/5/11/chartex" xmlns:cx6="http://schemas.microsoft.com/office/drawing/2016/5/12/chartex" xmlns:cx7="http://schemas.microsoft.com/office/drawing/2016/5/13/chartex" xmlns:cx8="http://schemas.microsoft.com/office/drawing/2016/5/14/chartex" xmlns:mc="http://schemas.openxmlformats.org/markup-compatibility/2006" xmlns:aink="http://schemas.microsoft.com/office/drawing/2016/ink" xmlns:am3d="http://schemas.microsoft.com/office/drawing/2017/model3d" xmlns:o="urn:schemas-microsoft-com:office:office" xmlns:oel="http://schemas.microsoft.com/office/2019/extlst" xmlns:r="http://schemas.openxmlformats.org/officeDocument/2006/relationships" xmlns:m="http://schemas.openxmlformats.org/officeDocument/2006/math" xmlns:v="urn:schemas-microsoft-com:vml" xmlns:wp14="http://schemas.microsoft.com/office/word/2010/wordprocessingDrawing" xmlns:wp="http://schemas.openxmlformats.org/drawingml/2006/wordprocessingDrawing" xmlns:w10="urn:schemas-microsoft-com:office:word" xmlns:w="http://schemas.openxmlformats.org/wordprocessingml/2006/main" xmlns:w14="http://schemas.microsoft.com/office/word/2010/wordml" xmlns:w15="http://schemas.microsoft.com/office/word/2012/wordml" xmlns:w16cex="http://schemas.microsoft.com/office/word/2018/wordml/cex" xmlns:w16cid="http://schemas.microsoft.com/office/word/2016/wordml/cid" xmlns:w16="http://schemas.microsoft.com/office/word/2018/wordml" xmlns:w16sdtdh="http://schemas.microsoft.com/office/word/2020/wordml/sdtdatahash" xmlns:w16se="http://schemas.microsoft.com/office/word/2015/wordml/symex" xmlns:wpg="http://schemas.microsoft.com/office/word/2010/wordprocessingGroup" xmlns:wpi="http://schemas.microsoft.com/office/word/2010/wordprocessingInk" xmlns:wne="http://schemas.microsoft.com/office/word/2006/wordml" xmlns:wps="http://schemas.microsoft.com/office/word/2010/wordprocessingShape" mc:Ignorable="w14 w15 w16se w16cid w16 w16cex w16sdtdh wp14">
   <w:p>
     <w:pPr>
       <w:pStyle w:val="Footer"/>
@@ -1326,7 +1564,7 @@
 </file>
 
 <file path=word/footer3.xml><?xml version="1.0" encoding="utf-8"?>
-<w:ftr xmlns:wpc="http://schemas.microsoft.com/office/word/2010/wordprocessingCanvas" xmlns:cx="http://schemas.microsoft.com/office/drawing/2014/chartex" xmlns:cx1="http://schemas.microsoft.com/office/drawing/2015/9/8/chartex" xmlns:cx2="http://schemas.microsoft.com/office/drawing/2015/10/21/chartex" xmlns:cx3="http://schemas.microsoft.com/office/drawing/2016/5/9/chartex" xmlns:cx4="http://schemas.microsoft.com/office/drawing/2016/5/10/chartex" xmlns:cx5="http://schemas.microsoft.com/office/drawing/2016/5/11/chartex" xmlns:cx6="http://schemas.microsoft.com/office/drawing/2016/5/12/chartex" xmlns:cx7="http://schemas.microsoft.com/office/drawing/2016/5/13/chartex" xmlns:cx8="http://schemas.microsoft.com/office/drawing/2016/5/14/chartex" xmlns:mc="http://schemas.openxmlformats.org/markup-compatibility/2006" xmlns:aink="http://schemas.microsoft.com/office/drawing/2016/ink" xmlns:am3d="http://schemas.microsoft.com/office/drawing/2017/model3d" xmlns:o="urn:schemas-microsoft-com:office:office" xmlns:r="http://schemas.openxmlformats.org/officeDocument/2006/relationships" xmlns:m="http://schemas.openxmlformats.org/officeDocument/2006/math" xmlns:v="urn:schemas-microsoft-com:vml" xmlns:wp14="http://schemas.microsoft.com/office/word/2010/wordprocessingDrawing" xmlns:wp="http://schemas.openxmlformats.org/drawingml/2006/wordprocessingDrawing" xmlns:w10="urn:schemas-microsoft-com:office:word" xmlns:w="http://schemas.openxmlformats.org/wordprocessingml/2006/main" xmlns:w14="http://schemas.microsoft.com/office/word/2010/wordml" xmlns:w15="http://schemas.microsoft.com/office/word/2012/wordml" xmlns:w16cex="http://schemas.microsoft.com/office/word/2018/wordml/cex" xmlns:w16cid="http://schemas.microsoft.com/office/word/2016/wordml/cid" xmlns:w16="http://schemas.microsoft.com/office/word/2018/wordml" xmlns:w16sdtdh="http://schemas.microsoft.com/office/word/2020/wordml/sdtdatahash" xmlns:w16se="http://schemas.microsoft.com/office/word/2015/wordml/symex" xmlns:wpg="http://schemas.microsoft.com/office/word/2010/wordprocessingGroup" xmlns:wpi="http://schemas.microsoft.com/office/word/2010/wordprocessingInk" xmlns:wne="http://schemas.microsoft.com/office/word/2006/wordml" xmlns:wps="http://schemas.microsoft.com/office/word/2010/wordprocessingShape" mc:Ignorable="w14 w15 w16se w16cid w16 w16cex w16sdtdh wp14">
+<w:ftr xmlns:wpc="http://schemas.microsoft.com/office/word/2010/wordprocessingCanvas" xmlns:cx="http://schemas.microsoft.com/office/drawing/2014/chartex" xmlns:cx1="http://schemas.microsoft.com/office/drawing/2015/9/8/chartex" xmlns:cx2="http://schemas.microsoft.com/office/drawing/2015/10/21/chartex" xmlns:cx3="http://schemas.microsoft.com/office/drawing/2016/5/9/chartex" xmlns:cx4="http://schemas.microsoft.com/office/drawing/2016/5/10/chartex" xmlns:cx5="http://schemas.microsoft.com/office/drawing/2016/5/11/chartex" xmlns:cx6="http://schemas.microsoft.com/office/drawing/2016/5/12/chartex" xmlns:cx7="http://schemas.microsoft.com/office/drawing/2016/5/13/chartex" xmlns:cx8="http://schemas.microsoft.com/office/drawing/2016/5/14/chartex" xmlns:mc="http://schemas.openxmlformats.org/markup-compatibility/2006" xmlns:aink="http://schemas.microsoft.com/office/drawing/2016/ink" xmlns:am3d="http://schemas.microsoft.com/office/drawing/2017/model3d" xmlns:o="urn:schemas-microsoft-com:office:office" xmlns:oel="http://schemas.microsoft.com/office/2019/extlst" xmlns:r="http://schemas.openxmlformats.org/officeDocument/2006/relationships" xmlns:m="http://schemas.openxmlformats.org/officeDocument/2006/math" xmlns:v="urn:schemas-microsoft-com:vml" xmlns:wp14="http://schemas.microsoft.com/office/word/2010/wordprocessingDrawing" xmlns:wp="http://schemas.openxmlformats.org/drawingml/2006/wordprocessingDrawing" xmlns:w10="urn:schemas-microsoft-com:office:word" xmlns:w="http://schemas.openxmlformats.org/wordprocessingml/2006/main" xmlns:w14="http://schemas.microsoft.com/office/word/2010/wordml" xmlns:w15="http://schemas.microsoft.com/office/word/2012/wordml" xmlns:w16cex="http://schemas.microsoft.com/office/word/2018/wordml/cex" xmlns:w16cid="http://schemas.microsoft.com/office/word/2016/wordml/cid" xmlns:w16="http://schemas.microsoft.com/office/word/2018/wordml" xmlns:w16sdtdh="http://schemas.microsoft.com/office/word/2020/wordml/sdtdatahash" xmlns:w16se="http://schemas.microsoft.com/office/word/2015/wordml/symex" xmlns:wpg="http://schemas.microsoft.com/office/word/2010/wordprocessingGroup" xmlns:wpi="http://schemas.microsoft.com/office/word/2010/wordprocessingInk" xmlns:wne="http://schemas.microsoft.com/office/word/2006/wordml" xmlns:wps="http://schemas.microsoft.com/office/word/2010/wordprocessingShape" mc:Ignorable="w14 w15 w16se w16cid w16 w16cex w16sdtdh wp14">
   <w:p>
     <w:pPr>
       <w:pStyle w:val="Footer"/>
@@ -1337,7 +1575,7 @@
 </file>
 
 <file path=word/footnotes.xml><?xml version="1.0" encoding="utf-8"?>
-<w:footnotes xmlns:wpc="http://schemas.microsoft.com/office/word/2010/wordprocessingCanvas" xmlns:cx="http://schemas.microsoft.com/office/drawing/2014/chartex" xmlns:cx1="http://schemas.microsoft.com/office/drawing/2015/9/8/chartex" xmlns:cx2="http://schemas.microsoft.com/office/drawing/2015/10/21/chartex" xmlns:cx3="http://schemas.microsoft.com/office/drawing/2016/5/9/chartex" xmlns:cx4="http://schemas.microsoft.com/office/drawing/2016/5/10/chartex" xmlns:cx5="http://schemas.microsoft.com/office/drawing/2016/5/11/chartex" xmlns:cx6="http://schemas.microsoft.com/office/drawing/2016/5/12/chartex" xmlns:cx7="http://schemas.microsoft.com/office/drawing/2016/5/13/chartex" xmlns:cx8="http://schemas.microsoft.com/office/drawing/2016/5/14/chartex" xmlns:mc="http://schemas.openxmlformats.org/markup-compatibility/2006" xmlns:aink="http://schemas.microsoft.com/office/drawing/2016/ink" xmlns:am3d="http://schemas.microsoft.com/office/drawing/2017/model3d" xmlns:o="urn:schemas-microsoft-com:office:office" xmlns:r="http://schemas.openxmlformats.org/officeDocument/2006/relationships" xmlns:m="http://schemas.openxmlformats.org/officeDocument/2006/math" xmlns:v="urn:schemas-microsoft-com:vml" xmlns:wp14="http://schemas.microsoft.com/office/word/2010/wordprocessingDrawing" xmlns:wp="http://schemas.openxmlformats.org/drawingml/2006/wordprocessingDrawing" xmlns:w10="urn:schemas-microsoft-com:office:word" xmlns:w="http://schemas.openxmlformats.org/wordprocessingml/2006/main" xmlns:w14="http://schemas.microsoft.com/office/word/2010/wordml" xmlns:w15="http://schemas.microsoft.com/office/word/2012/wordml" xmlns:w16cex="http://schemas.microsoft.com/office/word/2018/wordml/cex" xmlns:w16cid="http://schemas.microsoft.com/office/word/2016/wordml/cid" xmlns:w16="http://schemas.microsoft.com/office/word/2018/wordml" xmlns:w16sdtdh="http://schemas.microsoft.com/office/word/2020/wordml/sdtdatahash" xmlns:w16se="http://schemas.microsoft.com/office/word/2015/wordml/symex" xmlns:wpg="http://schemas.microsoft.com/office/word/2010/wordprocessingGroup" xmlns:wpi="http://schemas.microsoft.com/office/word/2010/wordprocessingInk" xmlns:wne="http://schemas.microsoft.com/office/word/2006/wordml" xmlns:wps="http://schemas.microsoft.com/office/word/2010/wordprocessingShape" mc:Ignorable="w14 w15 w16se w16cid w16 w16cex w16sdtdh wp14">
+<w:footnotes xmlns:wpc="http://schemas.microsoft.com/office/word/2010/wordprocessingCanvas" xmlns:cx="http://schemas.microsoft.com/office/drawing/2014/chartex" xmlns:cx1="http://schemas.microsoft.com/office/drawing/2015/9/8/chartex" xmlns:cx2="http://schemas.microsoft.com/office/drawing/2015/10/21/chartex" xmlns:cx3="http://schemas.microsoft.com/office/drawing/2016/5/9/chartex" xmlns:cx4="http://schemas.microsoft.com/office/drawing/2016/5/10/chartex" xmlns:cx5="http://schemas.microsoft.com/office/drawing/2016/5/11/chartex" xmlns:cx6="http://schemas.microsoft.com/office/drawing/2016/5/12/chartex" xmlns:cx7="http://schemas.microsoft.com/office/drawing/2016/5/13/chartex" xmlns:cx8="http://schemas.microsoft.com/office/drawing/2016/5/14/chartex" xmlns:mc="http://schemas.openxmlformats.org/markup-compatibility/2006" xmlns:aink="http://schemas.microsoft.com/office/drawing/2016/ink" xmlns:am3d="http://schemas.microsoft.com/office/drawing/2017/model3d" xmlns:o="urn:schemas-microsoft-com:office:office" xmlns:oel="http://schemas.microsoft.com/office/2019/extlst" xmlns:r="http://schemas.openxmlformats.org/officeDocument/2006/relationships" xmlns:m="http://schemas.openxmlformats.org/officeDocument/2006/math" xmlns:v="urn:schemas-microsoft-com:vml" xmlns:wp14="http://schemas.microsoft.com/office/word/2010/wordprocessingDrawing" xmlns:wp="http://schemas.openxmlformats.org/drawingml/2006/wordprocessingDrawing" xmlns:w10="urn:schemas-microsoft-com:office:word" xmlns:w="http://schemas.openxmlformats.org/wordprocessingml/2006/main" xmlns:w14="http://schemas.microsoft.com/office/word/2010/wordml" xmlns:w15="http://schemas.microsoft.com/office/word/2012/wordml" xmlns:w16cex="http://schemas.microsoft.com/office/word/2018/wordml/cex" xmlns:w16cid="http://schemas.microsoft.com/office/word/2016/wordml/cid" xmlns:w16="http://schemas.microsoft.com/office/word/2018/wordml" xmlns:w16sdtdh="http://schemas.microsoft.com/office/word/2020/wordml/sdtdatahash" xmlns:w16se="http://schemas.microsoft.com/office/word/2015/wordml/symex" xmlns:wpg="http://schemas.microsoft.com/office/word/2010/wordprocessingGroup" xmlns:wpi="http://schemas.microsoft.com/office/word/2010/wordprocessingInk" xmlns:wne="http://schemas.microsoft.com/office/word/2006/wordml" xmlns:wps="http://schemas.microsoft.com/office/word/2010/wordprocessingShape" mc:Ignorable="w14 w15 w16se w16cid w16 w16cex w16sdtdh wp14">
   <w:footnote w:type="separator" w:id="-1">
     <w:p>
       <w:pPr>
@@ -1364,7 +1602,7 @@
 </file>
 
 <file path=word/header1.xml><?xml version="1.0" encoding="utf-8"?>
-<w:hdr xmlns:wpc="http://schemas.microsoft.com/office/word/2010/wordprocessingCanvas" xmlns:cx="http://schemas.microsoft.com/office/drawing/2014/chartex" xmlns:cx1="http://schemas.microsoft.com/office/drawing/2015/9/8/chartex" xmlns:cx2="http://schemas.microsoft.com/office/drawing/2015/10/21/chartex" xmlns:cx3="http://schemas.microsoft.com/office/drawing/2016/5/9/chartex" xmlns:cx4="http://schemas.microsoft.com/office/drawing/2016/5/10/chartex" xmlns:cx5="http://schemas.microsoft.com/office/drawing/2016/5/11/chartex" xmlns:cx6="http://schemas.microsoft.com/office/drawing/2016/5/12/chartex" xmlns:cx7="http://schemas.microsoft.com/office/drawing/2016/5/13/chartex" xmlns:cx8="http://schemas.microsoft.com/office/drawing/2016/5/14/chartex" xmlns:mc="http://schemas.openxmlformats.org/markup-compatibility/2006" xmlns:aink="http://schemas.microsoft.com/office/drawing/2016/ink" xmlns:am3d="http://schemas.microsoft.com/office/drawing/2017/model3d" xmlns:o="urn:schemas-microsoft-com:office:office" xmlns:r="http://schemas.openxmlformats.org/officeDocument/2006/relationships" xmlns:m="http://schemas.openxmlformats.org/officeDocument/2006/math" xmlns:v="urn:schemas-microsoft-com:vml" xmlns:wp14="http://schemas.microsoft.com/office/word/2010/wordprocessingDrawing" xmlns:wp="http://schemas.openxmlformats.org/drawingml/2006/wordprocessingDrawing" xmlns:w10="urn:schemas-microsoft-com:office:word" xmlns:w="http://schemas.openxmlformats.org/wordprocessingml/2006/main" xmlns:w14="http://schemas.microsoft.com/office/word/2010/wordml" xmlns:w15="http://schemas.microsoft.com/office/word/2012/wordml" xmlns:w16cex="http://schemas.microsoft.com/office/word/2018/wordml/cex" xmlns:w16cid="http://schemas.microsoft.com/office/word/2016/wordml/cid" xmlns:w16="http://schemas.microsoft.com/office/word/2018/wordml" xmlns:w16sdtdh="http://schemas.microsoft.com/office/word/2020/wordml/sdtdatahash" xmlns:w16se="http://schemas.microsoft.com/office/word/2015/wordml/symex" xmlns:wpg="http://schemas.microsoft.com/office/word/2010/wordprocessingGroup" xmlns:wpi="http://schemas.microsoft.com/office/word/2010/wordprocessingInk" xmlns:wne="http://schemas.microsoft.com/office/word/2006/wordml" xmlns:wps="http://schemas.microsoft.com/office/word/2010/wordprocessingShape" mc:Ignorable="w14 w15 w16se w16cid w16 w16cex w16sdtdh wp14">
+<w:hdr xmlns:wpc="http://schemas.microsoft.com/office/word/2010/wordprocessingCanvas" xmlns:cx="http://schemas.microsoft.com/office/drawing/2014/chartex" xmlns:cx1="http://schemas.microsoft.com/office/drawing/2015/9/8/chartex" xmlns:cx2="http://schemas.microsoft.com/office/drawing/2015/10/21/chartex" xmlns:cx3="http://schemas.microsoft.com/office/drawing/2016/5/9/chartex" xmlns:cx4="http://schemas.microsoft.com/office/drawing/2016/5/10/chartex" xmlns:cx5="http://schemas.microsoft.com/office/drawing/2016/5/11/chartex" xmlns:cx6="http://schemas.microsoft.com/office/drawing/2016/5/12/chartex" xmlns:cx7="http://schemas.microsoft.com/office/drawing/2016/5/13/chartex" xmlns:cx8="http://schemas.microsoft.com/office/drawing/2016/5/14/chartex" xmlns:mc="http://schemas.openxmlformats.org/markup-compatibility/2006" xmlns:aink="http://schemas.microsoft.com/office/drawing/2016/ink" xmlns:am3d="http://schemas.microsoft.com/office/drawing/2017/model3d" xmlns:o="urn:schemas-microsoft-com:office:office" xmlns:oel="http://schemas.microsoft.com/office/2019/extlst" xmlns:r="http://schemas.openxmlformats.org/officeDocument/2006/relationships" xmlns:m="http://schemas.openxmlformats.org/officeDocument/2006/math" xmlns:v="urn:schemas-microsoft-com:vml" xmlns:wp14="http://schemas.microsoft.com/office/word/2010/wordprocessingDrawing" xmlns:wp="http://schemas.openxmlformats.org/drawingml/2006/wordprocessingDrawing" xmlns:w10="urn:schemas-microsoft-com:office:word" xmlns:w="http://schemas.openxmlformats.org/wordprocessingml/2006/main" xmlns:w14="http://schemas.microsoft.com/office/word/2010/wordml" xmlns:w15="http://schemas.microsoft.com/office/word/2012/wordml" xmlns:w16cex="http://schemas.microsoft.com/office/word/2018/wordml/cex" xmlns:w16cid="http://schemas.microsoft.com/office/word/2016/wordml/cid" xmlns:w16="http://schemas.microsoft.com/office/word/2018/wordml" xmlns:w16sdtdh="http://schemas.microsoft.com/office/word/2020/wordml/sdtdatahash" xmlns:w16se="http://schemas.microsoft.com/office/word/2015/wordml/symex" xmlns:wpg="http://schemas.microsoft.com/office/word/2010/wordprocessingGroup" xmlns:wpi="http://schemas.microsoft.com/office/word/2010/wordprocessingInk" xmlns:wne="http://schemas.microsoft.com/office/word/2006/wordml" xmlns:wps="http://schemas.microsoft.com/office/word/2010/wordprocessingShape" mc:Ignorable="w14 w15 w16se w16cid w16 w16cex w16sdtdh wp14">
   <w:p>
     <w:pPr>
       <w:pStyle w:val="Header"/>
@@ -1375,7 +1613,7 @@
 </file>
 
 <file path=word/header2.xml><?xml version="1.0" encoding="utf-8"?>
-<w:hdr xmlns:wpc="http://schemas.microsoft.com/office/word/2010/wordprocessingCanvas" xmlns:cx="http://schemas.microsoft.com/office/drawing/2014/chartex" xmlns:cx1="http://schemas.microsoft.com/office/drawing/2015/9/8/chartex" xmlns:cx2="http://schemas.microsoft.com/office/drawing/2015/10/21/chartex" xmlns:cx3="http://schemas.microsoft.com/office/drawing/2016/5/9/chartex" xmlns:cx4="http://schemas.microsoft.com/office/drawing/2016/5/10/chartex" xmlns:cx5="http://schemas.microsoft.com/office/drawing/2016/5/11/chartex" xmlns:cx6="http://schemas.microsoft.com/office/drawing/2016/5/12/chartex" xmlns:cx7="http://schemas.microsoft.com/office/drawing/2016/5/13/chartex" xmlns:cx8="http://schemas.microsoft.com/office/drawing/2016/5/14/chartex" xmlns:mc="http://schemas.openxmlformats.org/markup-compatibility/2006" xmlns:aink="http://schemas.microsoft.com/office/drawing/2016/ink" xmlns:am3d="http://schemas.microsoft.com/office/drawing/2017/model3d" xmlns:o="urn:schemas-microsoft-com:office:office" xmlns:r="http://schemas.openxmlformats.org/officeDocument/2006/relationships" xmlns:m="http://schemas.openxmlformats.org/officeDocument/2006/math" xmlns:v="urn:schemas-microsoft-com:vml" xmlns:wp14="http://schemas.microsoft.com/office/word/2010/wordprocessingDrawing" xmlns:wp="http://schemas.openxmlformats.org/drawingml/2006/wordprocessingDrawing" xmlns:w10="urn:schemas-microsoft-com:office:word" xmlns:w="http://schemas.openxmlformats.org/wordprocessingml/2006/main" xmlns:w14="http://schemas.microsoft.com/office/word/2010/wordml" xmlns:w15="http://schemas.microsoft.com/office/word/2012/wordml" xmlns:w16cex="http://schemas.microsoft.com/office/word/2018/wordml/cex" xmlns:w16cid="http://schemas.microsoft.com/office/word/2016/wordml/cid" xmlns:w16="http://schemas.microsoft.com/office/word/2018/wordml" xmlns:w16sdtdh="http://schemas.microsoft.com/office/word/2020/wordml/sdtdatahash" xmlns:w16se="http://schemas.microsoft.com/office/word/2015/wordml/symex" xmlns:wpg="http://schemas.microsoft.com/office/word/2010/wordprocessingGroup" xmlns:wpi="http://schemas.microsoft.com/office/word/2010/wordprocessingInk" xmlns:wne="http://schemas.microsoft.com/office/word/2006/wordml" xmlns:wps="http://schemas.microsoft.com/office/word/2010/wordprocessingShape" mc:Ignorable="w14 w15 w16se w16cid w16 w16cex w16sdtdh wp14">
+<w:hdr xmlns:wpc="http://schemas.microsoft.com/office/word/2010/wordprocessingCanvas" xmlns:cx="http://schemas.microsoft.com/office/drawing/2014/chartex" xmlns:cx1="http://schemas.microsoft.com/office/drawing/2015/9/8/chartex" xmlns:cx2="http://schemas.microsoft.com/office/drawing/2015/10/21/chartex" xmlns:cx3="http://schemas.microsoft.com/office/drawing/2016/5/9/chartex" xmlns:cx4="http://schemas.microsoft.com/office/drawing/2016/5/10/chartex" xmlns:cx5="http://schemas.microsoft.com/office/drawing/2016/5/11/chartex" xmlns:cx6="http://schemas.microsoft.com/office/drawing/2016/5/12/chartex" xmlns:cx7="http://schemas.microsoft.com/office/drawing/2016/5/13/chartex" xmlns:cx8="http://schemas.microsoft.com/office/drawing/2016/5/14/chartex" xmlns:mc="http://schemas.openxmlformats.org/markup-compatibility/2006" xmlns:aink="http://schemas.microsoft.com/office/drawing/2016/ink" xmlns:am3d="http://schemas.microsoft.com/office/drawing/2017/model3d" xmlns:o="urn:schemas-microsoft-com:office:office" xmlns:oel="http://schemas.microsoft.com/office/2019/extlst" xmlns:r="http://schemas.openxmlformats.org/officeDocument/2006/relationships" xmlns:m="http://schemas.openxmlformats.org/officeDocument/2006/math" xmlns:v="urn:schemas-microsoft-com:vml" xmlns:wp14="http://schemas.microsoft.com/office/word/2010/wordprocessingDrawing" xmlns:wp="http://schemas.openxmlformats.org/drawingml/2006/wordprocessingDrawing" xmlns:w10="urn:schemas-microsoft-com:office:word" xmlns:w="http://schemas.openxmlformats.org/wordprocessingml/2006/main" xmlns:w14="http://schemas.microsoft.com/office/word/2010/wordml" xmlns:w15="http://schemas.microsoft.com/office/word/2012/wordml" xmlns:w16cex="http://schemas.microsoft.com/office/word/2018/wordml/cex" xmlns:w16cid="http://schemas.microsoft.com/office/word/2016/wordml/cid" xmlns:w16="http://schemas.microsoft.com/office/word/2018/wordml" xmlns:w16sdtdh="http://schemas.microsoft.com/office/word/2020/wordml/sdtdatahash" xmlns:w16se="http://schemas.microsoft.com/office/word/2015/wordml/symex" xmlns:wpg="http://schemas.microsoft.com/office/word/2010/wordprocessingGroup" xmlns:wpi="http://schemas.microsoft.com/office/word/2010/wordprocessingInk" xmlns:wne="http://schemas.microsoft.com/office/word/2006/wordml" xmlns:wps="http://schemas.microsoft.com/office/word/2010/wordprocessingShape" mc:Ignorable="w14 w15 w16se w16cid w16 w16cex w16sdtdh wp14">
   <w:p>
     <w:pPr>
       <w:ind w:left="1" w:hanging="3"/>
@@ -1440,7 +1678,7 @@
 </file>
 
 <file path=word/header3.xml><?xml version="1.0" encoding="utf-8"?>
-<w:hdr xmlns:wpc="http://schemas.microsoft.com/office/word/2010/wordprocessingCanvas" xmlns:cx="http://schemas.microsoft.com/office/drawing/2014/chartex" xmlns:cx1="http://schemas.microsoft.com/office/drawing/2015/9/8/chartex" xmlns:cx2="http://schemas.microsoft.com/office/drawing/2015/10/21/chartex" xmlns:cx3="http://schemas.microsoft.com/office/drawing/2016/5/9/chartex" xmlns:cx4="http://schemas.microsoft.com/office/drawing/2016/5/10/chartex" xmlns:cx5="http://schemas.microsoft.com/office/drawing/2016/5/11/chartex" xmlns:cx6="http://schemas.microsoft.com/office/drawing/2016/5/12/chartex" xmlns:cx7="http://schemas.microsoft.com/office/drawing/2016/5/13/chartex" xmlns:cx8="http://schemas.microsoft.com/office/drawing/2016/5/14/chartex" xmlns:mc="http://schemas.openxmlformats.org/markup-compatibility/2006" xmlns:aink="http://schemas.microsoft.com/office/drawing/2016/ink" xmlns:am3d="http://schemas.microsoft.com/office/drawing/2017/model3d" xmlns:o="urn:schemas-microsoft-com:office:office" xmlns:r="http://schemas.openxmlformats.org/officeDocument/2006/relationships" xmlns:m="http://schemas.openxmlformats.org/officeDocument/2006/math" xmlns:v="urn:schemas-microsoft-com:vml" xmlns:wp14="http://schemas.microsoft.com/office/word/2010/wordprocessingDrawing" xmlns:wp="http://schemas.openxmlformats.org/drawingml/2006/wordprocessingDrawing" xmlns:w10="urn:schemas-microsoft-com:office:word" xmlns:w="http://schemas.openxmlformats.org/wordprocessingml/2006/main" xmlns:w14="http://schemas.microsoft.com/office/word/2010/wordml" xmlns:w15="http://schemas.microsoft.com/office/word/2012/wordml" xmlns:w16cex="http://schemas.microsoft.com/office/word/2018/wordml/cex" xmlns:w16cid="http://schemas.microsoft.com/office/word/2016/wordml/cid" xmlns:w16="http://schemas.microsoft.com/office/word/2018/wordml" xmlns:w16sdtdh="http://schemas.microsoft.com/office/word/2020/wordml/sdtdatahash" xmlns:w16se="http://schemas.microsoft.com/office/word/2015/wordml/symex" xmlns:wpg="http://schemas.microsoft.com/office/word/2010/wordprocessingGroup" xmlns:wpi="http://schemas.microsoft.com/office/word/2010/wordprocessingInk" xmlns:wne="http://schemas.microsoft.com/office/word/2006/wordml" xmlns:wps="http://schemas.microsoft.com/office/word/2010/wordprocessingShape" mc:Ignorable="w14 w15 w16se w16cid w16 w16cex w16sdtdh wp14">
+<w:hdr xmlns:wpc="http://schemas.microsoft.com/office/word/2010/wordprocessingCanvas" xmlns:cx="http://schemas.microsoft.com/office/drawing/2014/chartex" xmlns:cx1="http://schemas.microsoft.com/office/drawing/2015/9/8/chartex" xmlns:cx2="http://schemas.microsoft.com/office/drawing/2015/10/21/chartex" xmlns:cx3="http://schemas.microsoft.com/office/drawing/2016/5/9/chartex" xmlns:cx4="http://schemas.microsoft.com/office/drawing/2016/5/10/chartex" xmlns:cx5="http://schemas.microsoft.com/office/drawing/2016/5/11/chartex" xmlns:cx6="http://schemas.microsoft.com/office/drawing/2016/5/12/chartex" xmlns:cx7="http://schemas.microsoft.com/office/drawing/2016/5/13/chartex" xmlns:cx8="http://schemas.microsoft.com/office/drawing/2016/5/14/chartex" xmlns:mc="http://schemas.openxmlformats.org/markup-compatibility/2006" xmlns:aink="http://schemas.microsoft.com/office/drawing/2016/ink" xmlns:am3d="http://schemas.microsoft.com/office/drawing/2017/model3d" xmlns:o="urn:schemas-microsoft-com:office:office" xmlns:oel="http://schemas.microsoft.com/office/2019/extlst" xmlns:r="http://schemas.openxmlformats.org/officeDocument/2006/relationships" xmlns:m="http://schemas.openxmlformats.org/officeDocument/2006/math" xmlns:v="urn:schemas-microsoft-com:vml" xmlns:wp14="http://schemas.microsoft.com/office/word/2010/wordprocessingDrawing" xmlns:wp="http://schemas.openxmlformats.org/drawingml/2006/wordprocessingDrawing" xmlns:w10="urn:schemas-microsoft-com:office:word" xmlns:w="http://schemas.openxmlformats.org/wordprocessingml/2006/main" xmlns:w14="http://schemas.microsoft.com/office/word/2010/wordml" xmlns:w15="http://schemas.microsoft.com/office/word/2012/wordml" xmlns:w16cex="http://schemas.microsoft.com/office/word/2018/wordml/cex" xmlns:w16cid="http://schemas.microsoft.com/office/word/2016/wordml/cid" xmlns:w16="http://schemas.microsoft.com/office/word/2018/wordml" xmlns:w16sdtdh="http://schemas.microsoft.com/office/word/2020/wordml/sdtdatahash" xmlns:w16se="http://schemas.microsoft.com/office/word/2015/wordml/symex" xmlns:wpg="http://schemas.microsoft.com/office/word/2010/wordprocessingGroup" xmlns:wpi="http://schemas.microsoft.com/office/word/2010/wordprocessingInk" xmlns:wne="http://schemas.microsoft.com/office/word/2006/wordml" xmlns:wps="http://schemas.microsoft.com/office/word/2010/wordprocessingShape" mc:Ignorable="w14 w15 w16se w16cid w16 w16cex w16sdtdh wp14">
   <w:p>
     <w:pPr>
       <w:pStyle w:val="Header"/>
@@ -1451,7 +1689,7 @@
 </file>
 
 <file path=word/numbering.xml><?xml version="1.0" encoding="utf-8"?>
-<w:numbering xmlns:wpc="http://schemas.microsoft.com/office/word/2010/wordprocessingCanvas" xmlns:cx="http://schemas.microsoft.com/office/drawing/2014/chartex" xmlns:cx1="http://schemas.microsoft.com/office/drawing/2015/9/8/chartex" xmlns:cx2="http://schemas.microsoft.com/office/drawing/2015/10/21/chartex" xmlns:cx3="http://schemas.microsoft.com/office/drawing/2016/5/9/chartex" xmlns:cx4="http://schemas.microsoft.com/office/drawing/2016/5/10/chartex" xmlns:cx5="http://schemas.microsoft.com/office/drawing/2016/5/11/chartex" xmlns:cx6="http://schemas.microsoft.com/office/drawing/2016/5/12/chartex" xmlns:cx7="http://schemas.microsoft.com/office/drawing/2016/5/13/chartex" xmlns:cx8="http://schemas.microsoft.com/office/drawing/2016/5/14/chartex" xmlns:mc="http://schemas.openxmlformats.org/markup-compatibility/2006" xmlns:aink="http://schemas.microsoft.com/office/drawing/2016/ink" xmlns:am3d="http://schemas.microsoft.com/office/drawing/2017/model3d" xmlns:o="urn:schemas-microsoft-com:office:office" xmlns:r="http://schemas.openxmlformats.org/officeDocument/2006/relationships" xmlns:m="http://schemas.openxmlformats.org/officeDocument/2006/math" xmlns:v="urn:schemas-microsoft-com:vml" xmlns:wp14="http://schemas.microsoft.com/office/word/2010/wordprocessingDrawing" xmlns:wp="http://schemas.openxmlformats.org/drawingml/2006/wordprocessingDrawing" xmlns:w10="urn:schemas-microsoft-com:office:word" xmlns:w="http://schemas.openxmlformats.org/wordprocessingml/2006/main" xmlns:w14="http://schemas.microsoft.com/office/word/2010/wordml" xmlns:w15="http://schemas.microsoft.com/office/word/2012/wordml" xmlns:w16cex="http://schemas.microsoft.com/office/word/2018/wordml/cex" xmlns:w16cid="http://schemas.microsoft.com/office/word/2016/wordml/cid" xmlns:w16="http://schemas.microsoft.com/office/word/2018/wordml" xmlns:w16sdtdh="http://schemas.microsoft.com/office/word/2020/wordml/sdtdatahash" xmlns:w16se="http://schemas.microsoft.com/office/word/2015/wordml/symex" xmlns:wpg="http://schemas.microsoft.com/office/word/2010/wordprocessingGroup" xmlns:wpi="http://schemas.microsoft.com/office/word/2010/wordprocessingInk" xmlns:wne="http://schemas.microsoft.com/office/word/2006/wordml" xmlns:wps="http://schemas.microsoft.com/office/word/2010/wordprocessingShape" mc:Ignorable="w14 w15 w16se w16cid w16 w16cex w16sdtdh wp14">
+<w:numbering xmlns:wpc="http://schemas.microsoft.com/office/word/2010/wordprocessingCanvas" xmlns:cx="http://schemas.microsoft.com/office/drawing/2014/chartex" xmlns:cx1="http://schemas.microsoft.com/office/drawing/2015/9/8/chartex" xmlns:cx2="http://schemas.microsoft.com/office/drawing/2015/10/21/chartex" xmlns:cx3="http://schemas.microsoft.com/office/drawing/2016/5/9/chartex" xmlns:cx4="http://schemas.microsoft.com/office/drawing/2016/5/10/chartex" xmlns:cx5="http://schemas.microsoft.com/office/drawing/2016/5/11/chartex" xmlns:cx6="http://schemas.microsoft.com/office/drawing/2016/5/12/chartex" xmlns:cx7="http://schemas.microsoft.com/office/drawing/2016/5/13/chartex" xmlns:cx8="http://schemas.microsoft.com/office/drawing/2016/5/14/chartex" xmlns:mc="http://schemas.openxmlformats.org/markup-compatibility/2006" xmlns:aink="http://schemas.microsoft.com/office/drawing/2016/ink" xmlns:am3d="http://schemas.microsoft.com/office/drawing/2017/model3d" xmlns:o="urn:schemas-microsoft-com:office:office" xmlns:oel="http://schemas.microsoft.com/office/2019/extlst" xmlns:r="http://schemas.openxmlformats.org/officeDocument/2006/relationships" xmlns:m="http://schemas.openxmlformats.org/officeDocument/2006/math" xmlns:v="urn:schemas-microsoft-com:vml" xmlns:wp14="http://schemas.microsoft.com/office/word/2010/wordprocessingDrawing" xmlns:wp="http://schemas.openxmlformats.org/drawingml/2006/wordprocessingDrawing" xmlns:w10="urn:schemas-microsoft-com:office:word" xmlns:w="http://schemas.openxmlformats.org/wordprocessingml/2006/main" xmlns:w14="http://schemas.microsoft.com/office/word/2010/wordml" xmlns:w15="http://schemas.microsoft.com/office/word/2012/wordml" xmlns:w16cex="http://schemas.microsoft.com/office/word/2018/wordml/cex" xmlns:w16cid="http://schemas.microsoft.com/office/word/2016/wordml/cid" xmlns:w16="http://schemas.microsoft.com/office/word/2018/wordml" xmlns:w16sdtdh="http://schemas.microsoft.com/office/word/2020/wordml/sdtdatahash" xmlns:w16se="http://schemas.microsoft.com/office/word/2015/wordml/symex" xmlns:wpg="http://schemas.microsoft.com/office/word/2010/wordprocessingGroup" xmlns:wpi="http://schemas.microsoft.com/office/word/2010/wordprocessingInk" xmlns:wne="http://schemas.microsoft.com/office/word/2006/wordml" xmlns:wps="http://schemas.microsoft.com/office/word/2010/wordprocessingShape" mc:Ignorable="w14 w15 w16se w16cid w16 w16cex w16sdtdh wp14">
   <w:abstractNum w:abstractNumId="0" w15:restartNumberingAfterBreak="0">
     <w:nsid w:val="28365B33"/>
     <w:multiLevelType w:val="multilevel"/>
@@ -2057,20 +2295,135 @@
       </w:rPr>
     </w:lvl>
   </w:abstractNum>
-  <w:num w:numId="1">
+  <w:abstractNum w:abstractNumId="5" w15:restartNumberingAfterBreak="0">
+    <w:nsid w:val="7CEE1BFE"/>
+    <w:multiLevelType w:val="hybridMultilevel"/>
+    <w:tmpl w:val="CBD4275A"/>
+    <w:lvl w:ilvl="0" w:tplc="9202E954">
+      <w:numFmt w:val="bullet"/>
+      <w:lvlText w:val=""/>
+      <w:lvlJc w:val="left"/>
+      <w:pPr>
+        <w:ind w:left="358" w:hanging="360"/>
+      </w:pPr>
+      <w:rPr>
+        <w:rFonts w:ascii="Symbol" w:eastAsia="Times New Roman" w:hAnsi="Symbol" w:cs="Times New Roman" w:hint="default"/>
+      </w:rPr>
+    </w:lvl>
+    <w:lvl w:ilvl="1" w:tplc="04090003" w:tentative="1">
+      <w:start w:val="1"/>
+      <w:numFmt w:val="bullet"/>
+      <w:lvlText w:val="o"/>
+      <w:lvlJc w:val="left"/>
+      <w:pPr>
+        <w:ind w:left="1078" w:hanging="360"/>
+      </w:pPr>
+      <w:rPr>
+        <w:rFonts w:ascii="Courier New" w:hAnsi="Courier New" w:cs="Courier New" w:hint="default"/>
+      </w:rPr>
+    </w:lvl>
+    <w:lvl w:ilvl="2" w:tplc="04090005" w:tentative="1">
+      <w:start w:val="1"/>
+      <w:numFmt w:val="bullet"/>
+      <w:lvlText w:val=""/>
+      <w:lvlJc w:val="left"/>
+      <w:pPr>
+        <w:ind w:left="1798" w:hanging="360"/>
+      </w:pPr>
+      <w:rPr>
+        <w:rFonts w:ascii="Wingdings" w:hAnsi="Wingdings" w:hint="default"/>
+      </w:rPr>
+    </w:lvl>
+    <w:lvl w:ilvl="3" w:tplc="04090001" w:tentative="1">
+      <w:start w:val="1"/>
+      <w:numFmt w:val="bullet"/>
+      <w:lvlText w:val=""/>
+      <w:lvlJc w:val="left"/>
+      <w:pPr>
+        <w:ind w:left="2518" w:hanging="360"/>
+      </w:pPr>
+      <w:rPr>
+        <w:rFonts w:ascii="Symbol" w:hAnsi="Symbol" w:hint="default"/>
+      </w:rPr>
+    </w:lvl>
+    <w:lvl w:ilvl="4" w:tplc="04090003" w:tentative="1">
+      <w:start w:val="1"/>
+      <w:numFmt w:val="bullet"/>
+      <w:lvlText w:val="o"/>
+      <w:lvlJc w:val="left"/>
+      <w:pPr>
+        <w:ind w:left="3238" w:hanging="360"/>
+      </w:pPr>
+      <w:rPr>
+        <w:rFonts w:ascii="Courier New" w:hAnsi="Courier New" w:cs="Courier New" w:hint="default"/>
+      </w:rPr>
+    </w:lvl>
+    <w:lvl w:ilvl="5" w:tplc="04090005" w:tentative="1">
+      <w:start w:val="1"/>
+      <w:numFmt w:val="bullet"/>
+      <w:lvlText w:val=""/>
+      <w:lvlJc w:val="left"/>
+      <w:pPr>
+        <w:ind w:left="3958" w:hanging="360"/>
+      </w:pPr>
+      <w:rPr>
+        <w:rFonts w:ascii="Wingdings" w:hAnsi="Wingdings" w:hint="default"/>
+      </w:rPr>
+    </w:lvl>
+    <w:lvl w:ilvl="6" w:tplc="04090001" w:tentative="1">
+      <w:start w:val="1"/>
+      <w:numFmt w:val="bullet"/>
+      <w:lvlText w:val=""/>
+      <w:lvlJc w:val="left"/>
+      <w:pPr>
+        <w:ind w:left="4678" w:hanging="360"/>
+      </w:pPr>
+      <w:rPr>
+        <w:rFonts w:ascii="Symbol" w:hAnsi="Symbol" w:hint="default"/>
+      </w:rPr>
+    </w:lvl>
+    <w:lvl w:ilvl="7" w:tplc="04090003" w:tentative="1">
+      <w:start w:val="1"/>
+      <w:numFmt w:val="bullet"/>
+      <w:lvlText w:val="o"/>
+      <w:lvlJc w:val="left"/>
+      <w:pPr>
+        <w:ind w:left="5398" w:hanging="360"/>
+      </w:pPr>
+      <w:rPr>
+        <w:rFonts w:ascii="Courier New" w:hAnsi="Courier New" w:cs="Courier New" w:hint="default"/>
+      </w:rPr>
+    </w:lvl>
+    <w:lvl w:ilvl="8" w:tplc="04090005" w:tentative="1">
+      <w:start w:val="1"/>
+      <w:numFmt w:val="bullet"/>
+      <w:lvlText w:val=""/>
+      <w:lvlJc w:val="left"/>
+      <w:pPr>
+        <w:ind w:left="6118" w:hanging="360"/>
+      </w:pPr>
+      <w:rPr>
+        <w:rFonts w:ascii="Wingdings" w:hAnsi="Wingdings" w:hint="default"/>
+      </w:rPr>
+    </w:lvl>
+  </w:abstractNum>
+  <w:num w:numId="1" w16cid:durableId="2091542099">
     <w:abstractNumId w:val="0"/>
   </w:num>
-  <w:num w:numId="2">
+  <w:num w:numId="2" w16cid:durableId="294532269">
     <w:abstractNumId w:val="4"/>
   </w:num>
-  <w:num w:numId="3">
+  <w:num w:numId="3" w16cid:durableId="1636063221">
     <w:abstractNumId w:val="3"/>
   </w:num>
-  <w:num w:numId="4">
+  <w:num w:numId="4" w16cid:durableId="739445749">
     <w:abstractNumId w:val="1"/>
   </w:num>
-  <w:num w:numId="5">
+  <w:num w:numId="5" w16cid:durableId="1036851191">
     <w:abstractNumId w:val="2"/>
+  </w:num>
+  <w:num w:numId="6" w16cid:durableId="1832329836">
+    <w:abstractNumId w:val="5"/>
   </w:num>
 </w:numbering>
 </file>
@@ -2469,6 +2822,7 @@
   <w:style w:type="paragraph" w:default="1" w:styleId="Normal">
     <w:name w:val="Normal"/>
     <w:qFormat/>
+    <w:rsid w:val="00DC79D5"/>
     <w:pPr>
       <w:suppressAutoHyphens/>
       <w:spacing w:line="1" w:lineRule="atLeast"/>

</xml_diff>